<commit_message>
Add classifier evaluation functions
</commit_message>
<xml_diff>
--- a/Report.docx
+++ b/Report.docx
@@ -307,12 +307,80 @@
           <w:sz w:val="28"/>
           <w:szCs w:val="28"/>
         </w:rPr>
-        <w:t xml:space="preserve"> 3.8 on Anaconda environment. Following packages are imported in this project:</w:t>
+        <w:t xml:space="preserve"> 3.8 on Anaconda environment. </w:t>
+      </w:r>
+      <w:r>
+        <w:rPr>
+          <w:sz w:val="28"/>
+          <w:szCs w:val="28"/>
+        </w:rPr>
+        <w:t xml:space="preserve">My project can be accessed at: </w:t>
+      </w:r>
+      <w:hyperlink r:id="rId6" w:history="1">
+        <w:r>
+          <w:rPr>
+            <w:rStyle w:val="Hyperlink"/>
+            <w:sz w:val="28"/>
+            <w:szCs w:val="28"/>
+          </w:rPr>
+          <w:t>https://github.com/peterchen3301/Viola-Jones-Adaboost.git</w:t>
+        </w:r>
+      </w:hyperlink>
+    </w:p>
+    <w:p>
+      <w:pPr>
+        <w:jc w:val="both"/>
+        <w:rPr>
+          <w:sz w:val="28"/>
+          <w:szCs w:val="28"/>
+        </w:rPr>
+      </w:pPr>
+    </w:p>
+    <w:p>
+      <w:pPr>
+        <w:pStyle w:val="ListParagraph"/>
+        <w:numPr>
+          <w:ilvl w:val="0"/>
+          <w:numId w:val="2"/>
+        </w:numPr>
+        <w:jc w:val="both"/>
+        <w:rPr>
+          <w:b/>
+          <w:bCs/>
+          <w:sz w:val="28"/>
+          <w:szCs w:val="28"/>
+        </w:rPr>
+      </w:pPr>
+      <w:r>
+        <w:rPr>
+          <w:b/>
+          <w:bCs/>
+          <w:sz w:val="28"/>
+          <w:szCs w:val="28"/>
+        </w:rPr>
+        <w:t>Imported tools:</w:t>
+      </w:r>
+    </w:p>
+    <w:p>
+      <w:pPr>
+        <w:jc w:val="both"/>
+        <w:rPr>
+          <w:sz w:val="28"/>
+          <w:szCs w:val="28"/>
+        </w:rPr>
+      </w:pPr>
+      <w:r>
+        <w:rPr>
+          <w:sz w:val="28"/>
+          <w:szCs w:val="28"/>
+        </w:rPr>
+        <w:t>Following packages are imported in this project:</w:t>
       </w:r>
     </w:p>
     <w:p>
       <w:pPr>
         <w:ind w:left="720"/>
+        <w:jc w:val="both"/>
         <w:rPr>
           <w:sz w:val="28"/>
           <w:szCs w:val="28"/>
@@ -354,28 +422,13 @@
           <w:sz w:val="28"/>
           <w:szCs w:val="28"/>
         </w:rPr>
-        <w:t xml:space="preserve"> </w:t>
-      </w:r>
-    </w:p>
-    <w:p>
-      <w:pPr>
-        <w:ind w:left="1440"/>
-        <w:rPr>
-          <w:sz w:val="28"/>
-          <w:szCs w:val="28"/>
-        </w:rPr>
-      </w:pPr>
-      <w:r>
-        <w:rPr>
-          <w:sz w:val="28"/>
-          <w:szCs w:val="28"/>
-        </w:rPr>
-        <w:t>for faster image / array manipulation</w:t>
+        <w:t xml:space="preserve"> for faster image / array manipulation</w:t>
       </w:r>
     </w:p>
     <w:p>
       <w:pPr>
         <w:ind w:left="720"/>
+        <w:jc w:val="both"/>
         <w:rPr>
           <w:sz w:val="28"/>
           <w:szCs w:val="28"/>
@@ -405,28 +458,49 @@
           <w:sz w:val="28"/>
           <w:szCs w:val="28"/>
         </w:rPr>
+        <w:t xml:space="preserve"> only for reading and showing images, without using</w:t>
+      </w:r>
+      <w:r>
+        <w:rPr>
+          <w:sz w:val="28"/>
+          <w:szCs w:val="28"/>
+        </w:rPr>
         <w:t xml:space="preserve"> </w:t>
       </w:r>
-    </w:p>
-    <w:p>
-      <w:pPr>
-        <w:ind w:left="1440"/>
-        <w:rPr>
-          <w:sz w:val="28"/>
-          <w:szCs w:val="28"/>
-        </w:rPr>
-      </w:pPr>
-      <w:r>
-        <w:rPr>
-          <w:sz w:val="28"/>
-          <w:szCs w:val="28"/>
-        </w:rPr>
-        <w:t>only for reading and showing images, without using built-in classifiers.</w:t>
+      <w:r>
+        <w:rPr>
+          <w:rFonts w:hint="eastAsia"/>
+          <w:sz w:val="28"/>
+          <w:szCs w:val="28"/>
+        </w:rPr>
+        <w:t>a</w:t>
+      </w:r>
+      <w:r>
+        <w:rPr>
+          <w:sz w:val="28"/>
+          <w:szCs w:val="28"/>
+        </w:rPr>
+        <w:t xml:space="preserve">ny </w:t>
+      </w:r>
+      <w:r>
+        <w:rPr>
+          <w:sz w:val="28"/>
+          <w:szCs w:val="28"/>
+        </w:rPr>
+        <w:t>built-in classifier</w:t>
+      </w:r>
+      <w:r>
+        <w:rPr>
+          <w:sz w:val="28"/>
+          <w:szCs w:val="28"/>
+        </w:rPr>
+        <w:t xml:space="preserve"> functions.</w:t>
       </w:r>
     </w:p>
     <w:p>
       <w:pPr>
         <w:ind w:left="720"/>
+        <w:jc w:val="both"/>
         <w:rPr>
           <w:sz w:val="28"/>
           <w:szCs w:val="28"/>
@@ -456,24 +530,1433 @@
           <w:sz w:val="28"/>
           <w:szCs w:val="28"/>
         </w:rPr>
+        <w:t xml:space="preserve"> for demonstration of performance metrics</w:t>
+      </w:r>
+    </w:p>
+    <w:p>
+      <w:pPr>
+        <w:ind w:left="720"/>
+        <w:jc w:val="both"/>
+        <w:rPr>
+          <w:sz w:val="28"/>
+          <w:szCs w:val="28"/>
+        </w:rPr>
+      </w:pPr>
+      <w:proofErr w:type="gramStart"/>
+      <w:r>
+        <w:rPr>
+          <w:i/>
+          <w:iCs/>
+          <w:sz w:val="28"/>
+          <w:szCs w:val="28"/>
+          <w:u w:val="single"/>
+        </w:rPr>
+        <w:t>JSON</w:t>
+      </w:r>
+      <w:r>
+        <w:rPr>
+          <w:sz w:val="28"/>
+          <w:szCs w:val="28"/>
+        </w:rPr>
+        <w:t xml:space="preserve"> :</w:t>
+      </w:r>
+      <w:proofErr w:type="gramEnd"/>
+      <w:r>
+        <w:rPr>
+          <w:sz w:val="28"/>
+          <w:szCs w:val="28"/>
+        </w:rPr>
+        <w:t xml:space="preserve"> for recording the training results</w:t>
+      </w:r>
+    </w:p>
+    <w:p>
+      <w:pPr>
+        <w:ind w:left="720"/>
+        <w:jc w:val="both"/>
+        <w:rPr>
+          <w:sz w:val="28"/>
+          <w:szCs w:val="28"/>
+        </w:rPr>
+      </w:pPr>
+    </w:p>
+    <w:p>
+      <w:pPr>
+        <w:pStyle w:val="ListParagraph"/>
+        <w:numPr>
+          <w:ilvl w:val="0"/>
+          <w:numId w:val="2"/>
+        </w:numPr>
+        <w:jc w:val="both"/>
+        <w:rPr>
+          <w:b/>
+          <w:bCs/>
+          <w:sz w:val="28"/>
+          <w:szCs w:val="28"/>
+        </w:rPr>
+      </w:pPr>
+      <w:r>
+        <w:rPr>
+          <w:b/>
+          <w:bCs/>
+          <w:sz w:val="28"/>
+          <w:szCs w:val="28"/>
+        </w:rPr>
+        <w:t>Training / Testing datasets:</w:t>
+      </w:r>
+    </w:p>
+    <w:p>
+      <w:pPr>
+        <w:jc w:val="both"/>
+        <w:rPr>
+          <w:sz w:val="28"/>
+          <w:szCs w:val="28"/>
+        </w:rPr>
+      </w:pPr>
+      <w:r>
+        <w:rPr>
+          <w:sz w:val="28"/>
+          <w:szCs w:val="28"/>
+        </w:rPr>
+        <w:t xml:space="preserve">In this project, I use CMU face recognition dataset that consists 500 positive (face) images and 2000 negative (non-face) samples in training set; 472 positive, 2000 negative in test set. </w:t>
+      </w:r>
+      <w:r>
+        <w:rPr>
+          <w:sz w:val="28"/>
+          <w:szCs w:val="28"/>
+        </w:rPr>
+        <w:t>All images are grayscale, 19 * 19 in size.</w:t>
+      </w:r>
+    </w:p>
+    <w:p>
+      <w:pPr>
+        <w:jc w:val="both"/>
+        <w:rPr>
+          <w:sz w:val="28"/>
+          <w:szCs w:val="28"/>
+        </w:rPr>
+      </w:pPr>
+    </w:p>
+    <w:p>
+      <w:pPr>
+        <w:pStyle w:val="ListParagraph"/>
+        <w:numPr>
+          <w:ilvl w:val="0"/>
+          <w:numId w:val="2"/>
+        </w:numPr>
+        <w:jc w:val="both"/>
+        <w:rPr>
+          <w:b/>
+          <w:bCs/>
+          <w:sz w:val="28"/>
+          <w:szCs w:val="28"/>
+        </w:rPr>
+      </w:pPr>
+      <w:r>
+        <w:rPr>
+          <w:b/>
+          <w:bCs/>
+          <w:sz w:val="28"/>
+          <w:szCs w:val="28"/>
+        </w:rPr>
+        <w:t xml:space="preserve">Extracting </w:t>
+      </w:r>
+      <w:proofErr w:type="spellStart"/>
+      <w:r>
+        <w:rPr>
+          <w:b/>
+          <w:bCs/>
+          <w:sz w:val="28"/>
+          <w:szCs w:val="28"/>
+        </w:rPr>
+        <w:t>Haar</w:t>
+      </w:r>
+      <w:proofErr w:type="spellEnd"/>
+      <w:r>
+        <w:rPr>
+          <w:b/>
+          <w:bCs/>
+          <w:sz w:val="28"/>
+          <w:szCs w:val="28"/>
+        </w:rPr>
+        <w:t xml:space="preserve"> features</w:t>
+      </w:r>
+      <w:r>
+        <w:rPr>
+          <w:b/>
+          <w:bCs/>
+          <w:sz w:val="28"/>
+          <w:szCs w:val="28"/>
+        </w:rPr>
+        <w:t>:</w:t>
+      </w:r>
+    </w:p>
+    <w:p>
+      <w:pPr>
+        <w:jc w:val="both"/>
+        <w:rPr>
+          <w:sz w:val="28"/>
+          <w:szCs w:val="28"/>
+        </w:rPr>
+      </w:pPr>
+      <w:r>
+        <w:rPr>
+          <w:sz w:val="28"/>
+          <w:szCs w:val="28"/>
+        </w:rPr>
+        <w:t xml:space="preserve">I defined 9 feature patterns that maps along the sample image with various sizes and positions. 8055 </w:t>
+      </w:r>
+      <w:proofErr w:type="spellStart"/>
+      <w:r>
+        <w:rPr>
+          <w:sz w:val="28"/>
+          <w:szCs w:val="28"/>
+        </w:rPr>
+        <w:t>Haar</w:t>
+      </w:r>
+      <w:proofErr w:type="spellEnd"/>
+      <w:r>
+        <w:rPr>
+          <w:sz w:val="28"/>
+          <w:szCs w:val="28"/>
+        </w:rPr>
+        <w:t xml:space="preserve"> features are generated in total.</w:t>
+      </w:r>
+    </w:p>
+    <w:p>
+      <w:pPr>
+        <w:jc w:val="both"/>
+        <w:rPr>
+          <w:sz w:val="28"/>
+          <w:szCs w:val="28"/>
+        </w:rPr>
+      </w:pPr>
+      <w:r>
+        <w:rPr>
+          <w:sz w:val="28"/>
+          <w:szCs w:val="28"/>
+        </w:rPr>
+        <w:t>haar0 = [ [1, -1], [1, -1</w:t>
+      </w:r>
+      <w:proofErr w:type="gramStart"/>
+      <w:r>
+        <w:rPr>
+          <w:sz w:val="28"/>
+          <w:szCs w:val="28"/>
+        </w:rPr>
+        <w:t>] ]</w:t>
+      </w:r>
+      <w:proofErr w:type="gramEnd"/>
+    </w:p>
+    <w:p>
+      <w:pPr>
+        <w:jc w:val="both"/>
+        <w:rPr>
+          <w:sz w:val="28"/>
+          <w:szCs w:val="28"/>
+        </w:rPr>
+      </w:pPr>
+      <w:r>
+        <w:rPr>
+          <w:sz w:val="28"/>
+          <w:szCs w:val="28"/>
+        </w:rPr>
+        <w:t>haar1 = [ [1, 1], [-1, -1</w:t>
+      </w:r>
+      <w:proofErr w:type="gramStart"/>
+      <w:r>
+        <w:rPr>
+          <w:sz w:val="28"/>
+          <w:szCs w:val="28"/>
+        </w:rPr>
+        <w:t>] ]</w:t>
+      </w:r>
+      <w:proofErr w:type="gramEnd"/>
+    </w:p>
+    <w:p>
+      <w:pPr>
+        <w:jc w:val="both"/>
+        <w:rPr>
+          <w:sz w:val="28"/>
+          <w:szCs w:val="28"/>
+        </w:rPr>
+      </w:pPr>
+      <w:r>
+        <w:rPr>
+          <w:sz w:val="28"/>
+          <w:szCs w:val="28"/>
+        </w:rPr>
+        <w:t>haar2 = [ [1, -1, 1], [1, -1, 1</w:t>
+      </w:r>
+      <w:proofErr w:type="gramStart"/>
+      <w:r>
+        <w:rPr>
+          <w:sz w:val="28"/>
+          <w:szCs w:val="28"/>
+        </w:rPr>
+        <w:t>] ]</w:t>
+      </w:r>
+      <w:proofErr w:type="gramEnd"/>
+    </w:p>
+    <w:p>
+      <w:pPr>
+        <w:jc w:val="both"/>
+        <w:rPr>
+          <w:sz w:val="28"/>
+          <w:szCs w:val="28"/>
+        </w:rPr>
+      </w:pPr>
+      <w:r>
+        <w:rPr>
+          <w:sz w:val="28"/>
+          <w:szCs w:val="28"/>
+        </w:rPr>
+        <w:t>haar3 = [ [1, 1], [-1, -1], [1, 1</w:t>
+      </w:r>
+      <w:proofErr w:type="gramStart"/>
+      <w:r>
+        <w:rPr>
+          <w:sz w:val="28"/>
+          <w:szCs w:val="28"/>
+        </w:rPr>
+        <w:t>] ]</w:t>
+      </w:r>
+      <w:proofErr w:type="gramEnd"/>
+    </w:p>
+    <w:p>
+      <w:pPr>
+        <w:jc w:val="both"/>
+        <w:rPr>
+          <w:sz w:val="28"/>
+          <w:szCs w:val="28"/>
+        </w:rPr>
+      </w:pPr>
+      <w:r>
+        <w:rPr>
+          <w:sz w:val="28"/>
+          <w:szCs w:val="28"/>
+        </w:rPr>
+        <w:t>haar4 = [ [1, -1], [-1, 1</w:t>
+      </w:r>
+      <w:proofErr w:type="gramStart"/>
+      <w:r>
+        <w:rPr>
+          <w:sz w:val="28"/>
+          <w:szCs w:val="28"/>
+        </w:rPr>
+        <w:t>] ]</w:t>
+      </w:r>
+      <w:proofErr w:type="gramEnd"/>
+    </w:p>
+    <w:p>
+      <w:pPr>
+        <w:jc w:val="both"/>
+        <w:rPr>
+          <w:sz w:val="28"/>
+          <w:szCs w:val="28"/>
+        </w:rPr>
+      </w:pPr>
+      <w:r>
+        <w:rPr>
+          <w:sz w:val="28"/>
+          <w:szCs w:val="28"/>
+        </w:rPr>
+        <w:lastRenderedPageBreak/>
+        <w:t>haar5 = [ [1, 1, 1], [1, -1, 1], [1, 1, 1</w:t>
+      </w:r>
+      <w:proofErr w:type="gramStart"/>
+      <w:r>
+        <w:rPr>
+          <w:sz w:val="28"/>
+          <w:szCs w:val="28"/>
+        </w:rPr>
+        <w:t>] ]</w:t>
+      </w:r>
+      <w:proofErr w:type="gramEnd"/>
+    </w:p>
+    <w:p>
+      <w:pPr>
+        <w:jc w:val="both"/>
+        <w:rPr>
+          <w:sz w:val="28"/>
+          <w:szCs w:val="28"/>
+        </w:rPr>
+      </w:pPr>
+      <w:r>
+        <w:rPr>
+          <w:sz w:val="28"/>
+          <w:szCs w:val="28"/>
+        </w:rPr>
+        <w:t>haar6 = [ [1, 1, 1], [-1, -1, -1], [1, 1, 1</w:t>
+      </w:r>
+      <w:proofErr w:type="gramStart"/>
+      <w:r>
+        <w:rPr>
+          <w:sz w:val="28"/>
+          <w:szCs w:val="28"/>
+        </w:rPr>
+        <w:t>] ]</w:t>
+      </w:r>
+      <w:proofErr w:type="gramEnd"/>
+    </w:p>
+    <w:p>
+      <w:pPr>
+        <w:jc w:val="both"/>
+        <w:rPr>
+          <w:sz w:val="28"/>
+          <w:szCs w:val="28"/>
+        </w:rPr>
+      </w:pPr>
+      <w:r>
+        <w:rPr>
+          <w:sz w:val="28"/>
+          <w:szCs w:val="28"/>
+        </w:rPr>
+        <w:t>haar7 = [ [1, -1, 1], [1, -1, 1], [1, -1, 1</w:t>
+      </w:r>
+      <w:proofErr w:type="gramStart"/>
+      <w:r>
+        <w:rPr>
+          <w:sz w:val="28"/>
+          <w:szCs w:val="28"/>
+        </w:rPr>
+        <w:t>] ]</w:t>
+      </w:r>
+      <w:proofErr w:type="gramEnd"/>
+    </w:p>
+    <w:p>
+      <w:pPr>
+        <w:jc w:val="both"/>
+        <w:rPr>
+          <w:sz w:val="28"/>
+          <w:szCs w:val="28"/>
+        </w:rPr>
+      </w:pPr>
+      <w:r>
+        <w:rPr>
+          <w:sz w:val="28"/>
+          <w:szCs w:val="28"/>
+        </w:rPr>
+        <w:t>haar8 = [ [1, 1, 1], [-1, -1, -1</w:t>
+      </w:r>
+      <w:proofErr w:type="gramStart"/>
+      <w:r>
+        <w:rPr>
+          <w:sz w:val="28"/>
+          <w:szCs w:val="28"/>
+        </w:rPr>
+        <w:t>] ]</w:t>
+      </w:r>
+      <w:proofErr w:type="gramEnd"/>
+    </w:p>
+    <w:p>
+      <w:pPr>
+        <w:jc w:val="both"/>
+        <w:rPr>
+          <w:sz w:val="28"/>
+          <w:szCs w:val="28"/>
+        </w:rPr>
+      </w:pPr>
+      <w:r>
+        <w:rPr>
+          <w:sz w:val="28"/>
+          <w:szCs w:val="28"/>
+        </w:rPr>
+        <w:t xml:space="preserve">These </w:t>
+      </w:r>
+      <w:proofErr w:type="spellStart"/>
+      <w:r>
+        <w:rPr>
+          <w:sz w:val="28"/>
+          <w:szCs w:val="28"/>
+        </w:rPr>
+        <w:t>Haar</w:t>
+      </w:r>
+      <w:proofErr w:type="spellEnd"/>
+      <w:r>
+        <w:rPr>
+          <w:sz w:val="28"/>
+          <w:szCs w:val="28"/>
+        </w:rPr>
+        <w:t xml:space="preserve"> feature</w:t>
+      </w:r>
+      <w:r>
+        <w:rPr>
+          <w:sz w:val="28"/>
+          <w:szCs w:val="28"/>
+        </w:rPr>
+        <w:t>s</w:t>
+      </w:r>
+      <w:r>
+        <w:rPr>
+          <w:sz w:val="28"/>
+          <w:szCs w:val="28"/>
+        </w:rPr>
+        <w:t xml:space="preserve"> define feature values </w:t>
+      </w:r>
+      <w:r>
+        <w:rPr>
+          <w:sz w:val="28"/>
+          <w:szCs w:val="28"/>
+        </w:rPr>
+        <w:t>from</w:t>
+      </w:r>
+      <w:r>
+        <w:rPr>
+          <w:sz w:val="28"/>
+          <w:szCs w:val="28"/>
+        </w:rPr>
+        <w:t xml:space="preserve"> given sample images</w:t>
+      </w:r>
+      <w:r>
+        <w:rPr>
+          <w:sz w:val="28"/>
+          <w:szCs w:val="28"/>
+        </w:rPr>
+        <w:t>, which</w:t>
+      </w:r>
+      <w:r>
+        <w:rPr>
+          <w:sz w:val="28"/>
+          <w:szCs w:val="28"/>
+        </w:rPr>
+        <w:t xml:space="preserve"> ar</w:t>
+      </w:r>
+      <w:r>
+        <w:rPr>
+          <w:sz w:val="28"/>
+          <w:szCs w:val="28"/>
+        </w:rPr>
+        <w:t xml:space="preserve">e </w:t>
+      </w:r>
+      <w:r>
+        <w:rPr>
+          <w:sz w:val="28"/>
+          <w:szCs w:val="28"/>
+        </w:rPr>
+        <w:t>transferred to</w:t>
+      </w:r>
+      <w:r>
+        <w:rPr>
+          <w:sz w:val="28"/>
+          <w:szCs w:val="28"/>
+        </w:rPr>
+        <w:t xml:space="preserve"> integral</w:t>
+      </w:r>
+      <w:r>
+        <w:rPr>
+          <w:sz w:val="28"/>
+          <w:szCs w:val="28"/>
+        </w:rPr>
+        <w:t xml:space="preserve"> images</w:t>
+      </w:r>
+      <w:r>
+        <w:rPr>
+          <w:sz w:val="28"/>
+          <w:szCs w:val="28"/>
+        </w:rPr>
+        <w:t xml:space="preserve"> in order to </w:t>
+      </w:r>
+      <w:r>
+        <w:rPr>
+          <w:sz w:val="28"/>
+          <w:szCs w:val="28"/>
+        </w:rPr>
+        <w:t>speed</w:t>
+      </w:r>
+      <w:r>
+        <w:rPr>
+          <w:sz w:val="28"/>
+          <w:szCs w:val="28"/>
+        </w:rPr>
+        <w:t xml:space="preserve"> up t</w:t>
+      </w:r>
+      <w:r>
+        <w:rPr>
+          <w:sz w:val="28"/>
+          <w:szCs w:val="28"/>
+        </w:rPr>
+        <w:t>he calculation</w:t>
+      </w:r>
+      <w:r>
+        <w:rPr>
+          <w:sz w:val="28"/>
+          <w:szCs w:val="28"/>
+        </w:rPr>
+        <w:t>s</w:t>
+      </w:r>
+      <w:r>
+        <w:rPr>
+          <w:sz w:val="28"/>
+          <w:szCs w:val="28"/>
+        </w:rPr>
+        <w:t xml:space="preserve"> of rectangular sums.</w:t>
+      </w:r>
+    </w:p>
+    <w:p>
+      <w:pPr>
+        <w:jc w:val="both"/>
+        <w:rPr>
+          <w:sz w:val="28"/>
+          <w:szCs w:val="28"/>
+        </w:rPr>
+      </w:pPr>
+    </w:p>
+    <w:p>
+      <w:pPr>
+        <w:pStyle w:val="ListParagraph"/>
+        <w:numPr>
+          <w:ilvl w:val="0"/>
+          <w:numId w:val="2"/>
+        </w:numPr>
+        <w:jc w:val="both"/>
+        <w:rPr>
+          <w:sz w:val="28"/>
+          <w:szCs w:val="28"/>
+        </w:rPr>
+      </w:pPr>
+      <w:r>
+        <w:rPr>
+          <w:b/>
+          <w:bCs/>
+          <w:sz w:val="28"/>
+          <w:szCs w:val="28"/>
+        </w:rPr>
+        <w:t>Implementing ERM for decision stumps</w:t>
+      </w:r>
+    </w:p>
+    <w:p>
+      <w:pPr>
+        <w:jc w:val="both"/>
+        <w:rPr>
+          <w:sz w:val="28"/>
+          <w:szCs w:val="28"/>
+        </w:rPr>
+      </w:pPr>
+      <w:r>
+        <w:rPr>
+          <w:sz w:val="28"/>
+          <w:szCs w:val="28"/>
+        </w:rPr>
+        <w:t xml:space="preserve">In this program, </w:t>
+      </w:r>
+      <w:r>
+        <w:rPr>
+          <w:sz w:val="28"/>
+          <w:szCs w:val="28"/>
+        </w:rPr>
+        <w:t>we train each</w:t>
+      </w:r>
+      <w:r>
+        <w:rPr>
+          <w:sz w:val="28"/>
+          <w:szCs w:val="28"/>
+        </w:rPr>
+        <w:t xml:space="preserve"> weak classifier (</w:t>
+      </w:r>
+      <w:r>
+        <w:rPr>
+          <w:sz w:val="28"/>
+          <w:szCs w:val="28"/>
+        </w:rPr>
+        <w:t xml:space="preserve">corresponding to each of 8055 </w:t>
+      </w:r>
+      <w:proofErr w:type="spellStart"/>
+      <w:r>
+        <w:rPr>
+          <w:sz w:val="28"/>
+          <w:szCs w:val="28"/>
+        </w:rPr>
+        <w:t>Haar</w:t>
+      </w:r>
+      <w:proofErr w:type="spellEnd"/>
+      <w:r>
+        <w:rPr>
+          <w:sz w:val="28"/>
+          <w:szCs w:val="28"/>
+        </w:rPr>
+        <w:t xml:space="preserve"> features</w:t>
+      </w:r>
+      <w:r>
+        <w:rPr>
+          <w:sz w:val="28"/>
+          <w:szCs w:val="28"/>
+        </w:rPr>
+        <w:t>)</w:t>
+      </w:r>
+      <w:r>
+        <w:rPr>
+          <w:sz w:val="28"/>
+          <w:szCs w:val="28"/>
+        </w:rPr>
         <w:t xml:space="preserve"> </w:t>
       </w:r>
-    </w:p>
-    <w:p>
-      <w:pPr>
-        <w:ind w:left="1440"/>
-        <w:rPr>
-          <w:sz w:val="28"/>
-          <w:szCs w:val="28"/>
-        </w:rPr>
-      </w:pPr>
-      <w:r>
-        <w:rPr>
-          <w:sz w:val="28"/>
-          <w:szCs w:val="28"/>
-        </w:rPr>
-        <w:t>for demonstration of performance metrics</w:t>
-      </w:r>
+      <w:r>
+        <w:rPr>
+          <w:sz w:val="28"/>
+          <w:szCs w:val="28"/>
+        </w:rPr>
+        <w:t xml:space="preserve">by looping every training samples and </w:t>
+      </w:r>
+      <w:r>
+        <w:rPr>
+          <w:sz w:val="28"/>
+          <w:szCs w:val="28"/>
+        </w:rPr>
+        <w:t xml:space="preserve">get </w:t>
+      </w:r>
+      <w:r>
+        <w:rPr>
+          <w:sz w:val="28"/>
+          <w:szCs w:val="28"/>
+        </w:rPr>
+        <w:t>the</w:t>
+      </w:r>
+      <w:r>
+        <w:rPr>
+          <w:sz w:val="28"/>
+          <w:szCs w:val="28"/>
+        </w:rPr>
+        <w:t xml:space="preserve"> best threshold</w:t>
+      </w:r>
+      <w:r>
+        <w:rPr>
+          <w:sz w:val="28"/>
+          <w:szCs w:val="28"/>
+        </w:rPr>
+        <w:t xml:space="preserve"> (decision stump)</w:t>
+      </w:r>
+      <w:r>
+        <w:rPr>
+          <w:sz w:val="28"/>
+          <w:szCs w:val="28"/>
+        </w:rPr>
+        <w:t xml:space="preserve">, which is the feature value at where the minimal </w:t>
+      </w:r>
+      <w:r>
+        <w:rPr>
+          <w:sz w:val="28"/>
+          <w:szCs w:val="28"/>
+        </w:rPr>
+        <w:t>sample</w:t>
+      </w:r>
+      <w:r>
+        <w:rPr>
+          <w:sz w:val="28"/>
+          <w:szCs w:val="28"/>
+        </w:rPr>
+        <w:t xml:space="preserve"> error occurs. The definition of </w:t>
+      </w:r>
+      <w:r>
+        <w:rPr>
+          <w:sz w:val="28"/>
+          <w:szCs w:val="28"/>
+        </w:rPr>
+        <w:t>sample</w:t>
+      </w:r>
+      <w:r>
+        <w:rPr>
+          <w:sz w:val="28"/>
+          <w:szCs w:val="28"/>
+        </w:rPr>
+        <w:t xml:space="preserve"> error is:</w:t>
+      </w:r>
+    </w:p>
+    <w:p>
+      <w:pPr>
+        <w:jc w:val="both"/>
+        <w:rPr>
+          <w:sz w:val="28"/>
+          <w:szCs w:val="28"/>
+        </w:rPr>
+      </w:pPr>
+      <m:oMathPara>
+        <m:oMath>
+          <m:r>
+            <w:rPr>
+              <w:rFonts w:ascii="Cambria Math" w:hAnsi="Cambria Math"/>
+              <w:sz w:val="28"/>
+              <w:szCs w:val="28"/>
+            </w:rPr>
+            <m:t xml:space="preserve">min( </m:t>
+          </m:r>
+          <m:sSup>
+            <m:sSupPr>
+              <m:ctrlPr>
+                <w:rPr>
+                  <w:rFonts w:ascii="Cambria Math" w:hAnsi="Cambria Math"/>
+                  <w:i/>
+                  <w:sz w:val="28"/>
+                  <w:szCs w:val="28"/>
+                </w:rPr>
+              </m:ctrlPr>
+            </m:sSupPr>
+            <m:e>
+              <m:r>
+                <w:rPr>
+                  <w:rFonts w:ascii="Cambria Math" w:hAnsi="Cambria Math"/>
+                  <w:sz w:val="28"/>
+                  <w:szCs w:val="28"/>
+                </w:rPr>
+                <m:t>S</m:t>
+              </m:r>
+            </m:e>
+            <m:sup>
+              <m:r>
+                <w:rPr>
+                  <w:rFonts w:ascii="Cambria Math" w:hAnsi="Cambria Math"/>
+                  <w:sz w:val="28"/>
+                  <w:szCs w:val="28"/>
+                </w:rPr>
+                <m:t>+</m:t>
+              </m:r>
+            </m:sup>
+          </m:sSup>
+          <m:r>
+            <w:rPr>
+              <w:rFonts w:ascii="Cambria Math" w:hAnsi="Cambria Math"/>
+              <w:sz w:val="28"/>
+              <w:szCs w:val="28"/>
+            </w:rPr>
+            <m:t xml:space="preserve">+ </m:t>
+          </m:r>
+          <m:sSup>
+            <m:sSupPr>
+              <m:ctrlPr>
+                <w:rPr>
+                  <w:rFonts w:ascii="Cambria Math" w:hAnsi="Cambria Math"/>
+                  <w:i/>
+                  <w:sz w:val="28"/>
+                  <w:szCs w:val="28"/>
+                </w:rPr>
+              </m:ctrlPr>
+            </m:sSupPr>
+            <m:e>
+              <m:r>
+                <w:rPr>
+                  <w:rFonts w:ascii="Cambria Math" w:hAnsi="Cambria Math"/>
+                  <w:sz w:val="28"/>
+                  <w:szCs w:val="28"/>
+                </w:rPr>
+                <m:t>T</m:t>
+              </m:r>
+            </m:e>
+            <m:sup>
+              <m:r>
+                <w:rPr>
+                  <w:rFonts w:ascii="Cambria Math" w:hAnsi="Cambria Math"/>
+                  <w:sz w:val="28"/>
+                  <w:szCs w:val="28"/>
+                </w:rPr>
+                <m:t>-</m:t>
+              </m:r>
+            </m:sup>
+          </m:sSup>
+          <m:r>
+            <w:rPr>
+              <w:rFonts w:ascii="Cambria Math" w:hAnsi="Cambria Math"/>
+              <w:sz w:val="28"/>
+              <w:szCs w:val="28"/>
+            </w:rPr>
+            <m:t xml:space="preserve">- </m:t>
+          </m:r>
+          <m:sSup>
+            <m:sSupPr>
+              <m:ctrlPr>
+                <w:rPr>
+                  <w:rFonts w:ascii="Cambria Math" w:hAnsi="Cambria Math"/>
+                  <w:i/>
+                  <w:sz w:val="28"/>
+                  <w:szCs w:val="28"/>
+                </w:rPr>
+              </m:ctrlPr>
+            </m:sSupPr>
+            <m:e>
+              <m:r>
+                <w:rPr>
+                  <w:rFonts w:ascii="Cambria Math" w:hAnsi="Cambria Math"/>
+                  <w:sz w:val="28"/>
+                  <w:szCs w:val="28"/>
+                </w:rPr>
+                <m:t>S</m:t>
+              </m:r>
+            </m:e>
+            <m:sup>
+              <m:r>
+                <w:rPr>
+                  <w:rFonts w:ascii="Cambria Math" w:hAnsi="Cambria Math"/>
+                  <w:sz w:val="28"/>
+                  <w:szCs w:val="28"/>
+                </w:rPr>
+                <m:t>-</m:t>
+              </m:r>
+            </m:sup>
+          </m:sSup>
+          <m:r>
+            <w:rPr>
+              <w:rFonts w:ascii="Cambria Math" w:hAnsi="Cambria Math"/>
+              <w:sz w:val="28"/>
+              <w:szCs w:val="28"/>
+            </w:rPr>
+            <m:t xml:space="preserve"> , </m:t>
+          </m:r>
+          <m:sSup>
+            <m:sSupPr>
+              <m:ctrlPr>
+                <w:rPr>
+                  <w:rFonts w:ascii="Cambria Math" w:hAnsi="Cambria Math"/>
+                  <w:i/>
+                  <w:sz w:val="28"/>
+                  <w:szCs w:val="28"/>
+                </w:rPr>
+              </m:ctrlPr>
+            </m:sSupPr>
+            <m:e>
+              <m:r>
+                <w:rPr>
+                  <w:rFonts w:ascii="Cambria Math" w:hAnsi="Cambria Math"/>
+                  <w:sz w:val="28"/>
+                  <w:szCs w:val="28"/>
+                </w:rPr>
+                <m:t xml:space="preserve"> </m:t>
+              </m:r>
+              <m:r>
+                <w:rPr>
+                  <w:rFonts w:ascii="Cambria Math" w:hAnsi="Cambria Math"/>
+                  <w:sz w:val="28"/>
+                  <w:szCs w:val="28"/>
+                </w:rPr>
+                <m:t>S</m:t>
+              </m:r>
+            </m:e>
+            <m:sup>
+              <m:r>
+                <w:rPr>
+                  <w:rFonts w:ascii="Cambria Math" w:hAnsi="Cambria Math"/>
+                  <w:sz w:val="28"/>
+                  <w:szCs w:val="28"/>
+                </w:rPr>
+                <m:t>-</m:t>
+              </m:r>
+            </m:sup>
+          </m:sSup>
+          <m:r>
+            <w:rPr>
+              <w:rFonts w:ascii="Cambria Math" w:hAnsi="Cambria Math"/>
+              <w:sz w:val="28"/>
+              <w:szCs w:val="28"/>
+            </w:rPr>
+            <m:t xml:space="preserve">+ </m:t>
+          </m:r>
+          <m:sSup>
+            <m:sSupPr>
+              <m:ctrlPr>
+                <w:rPr>
+                  <w:rFonts w:ascii="Cambria Math" w:hAnsi="Cambria Math"/>
+                  <w:i/>
+                  <w:sz w:val="28"/>
+                  <w:szCs w:val="28"/>
+                </w:rPr>
+              </m:ctrlPr>
+            </m:sSupPr>
+            <m:e>
+              <m:r>
+                <w:rPr>
+                  <w:rFonts w:ascii="Cambria Math" w:hAnsi="Cambria Math"/>
+                  <w:sz w:val="28"/>
+                  <w:szCs w:val="28"/>
+                </w:rPr>
+                <m:t>T</m:t>
+              </m:r>
+            </m:e>
+            <m:sup>
+              <m:r>
+                <w:rPr>
+                  <w:rFonts w:ascii="Cambria Math" w:hAnsi="Cambria Math"/>
+                  <w:sz w:val="28"/>
+                  <w:szCs w:val="28"/>
+                </w:rPr>
+                <m:t>+</m:t>
+              </m:r>
+            </m:sup>
+          </m:sSup>
+          <m:r>
+            <w:rPr>
+              <w:rFonts w:ascii="Cambria Math" w:hAnsi="Cambria Math"/>
+              <w:sz w:val="28"/>
+              <w:szCs w:val="28"/>
+            </w:rPr>
+            <m:t xml:space="preserve">- </m:t>
+          </m:r>
+          <m:sSup>
+            <m:sSupPr>
+              <m:ctrlPr>
+                <w:rPr>
+                  <w:rFonts w:ascii="Cambria Math" w:hAnsi="Cambria Math"/>
+                  <w:i/>
+                  <w:sz w:val="28"/>
+                  <w:szCs w:val="28"/>
+                </w:rPr>
+              </m:ctrlPr>
+            </m:sSupPr>
+            <m:e>
+              <m:r>
+                <w:rPr>
+                  <w:rFonts w:ascii="Cambria Math" w:hAnsi="Cambria Math"/>
+                  <w:sz w:val="28"/>
+                  <w:szCs w:val="28"/>
+                </w:rPr>
+                <m:t>S</m:t>
+              </m:r>
+            </m:e>
+            <m:sup>
+              <m:r>
+                <w:rPr>
+                  <w:rFonts w:ascii="Cambria Math" w:hAnsi="Cambria Math"/>
+                  <w:sz w:val="28"/>
+                  <w:szCs w:val="28"/>
+                </w:rPr>
+                <m:t>+</m:t>
+              </m:r>
+            </m:sup>
+          </m:sSup>
+          <m:r>
+            <w:rPr>
+              <w:rFonts w:ascii="Cambria Math" w:hAnsi="Cambria Math"/>
+              <w:sz w:val="28"/>
+              <w:szCs w:val="28"/>
+            </w:rPr>
+            <m:t>)</m:t>
+          </m:r>
+        </m:oMath>
+      </m:oMathPara>
+    </w:p>
+    <w:p>
+      <w:pPr>
+        <w:jc w:val="both"/>
+        <w:rPr>
+          <w:sz w:val="28"/>
+          <w:szCs w:val="28"/>
+        </w:rPr>
+      </w:pPr>
+      <w:r>
+        <w:rPr>
+          <w:sz w:val="28"/>
+          <w:szCs w:val="28"/>
+        </w:rPr>
+        <w:t xml:space="preserve">Where </w:t>
+      </w:r>
+      <m:oMath>
+        <m:sSup>
+          <m:sSupPr>
+            <m:ctrlPr>
+              <w:rPr>
+                <w:rFonts w:ascii="Cambria Math" w:hAnsi="Cambria Math"/>
+                <w:i/>
+                <w:sz w:val="28"/>
+                <w:szCs w:val="28"/>
+              </w:rPr>
+            </m:ctrlPr>
+          </m:sSupPr>
+          <m:e>
+            <m:r>
+              <w:rPr>
+                <w:rFonts w:ascii="Cambria Math" w:hAnsi="Cambria Math"/>
+                <w:sz w:val="28"/>
+                <w:szCs w:val="28"/>
+              </w:rPr>
+              <m:t>T</m:t>
+            </m:r>
+          </m:e>
+          <m:sup>
+            <m:r>
+              <w:rPr>
+                <w:rFonts w:ascii="Cambria Math" w:hAnsi="Cambria Math"/>
+                <w:sz w:val="28"/>
+                <w:szCs w:val="28"/>
+              </w:rPr>
+              <m:t>+</m:t>
+            </m:r>
+          </m:sup>
+        </m:sSup>
+      </m:oMath>
+      <w:r>
+        <w:rPr>
+          <w:sz w:val="28"/>
+          <w:szCs w:val="28"/>
+        </w:rPr>
+        <w:t xml:space="preserve">, </w:t>
+      </w:r>
+      <m:oMath>
+        <m:sSup>
+          <m:sSupPr>
+            <m:ctrlPr>
+              <w:rPr>
+                <w:rFonts w:ascii="Cambria Math" w:hAnsi="Cambria Math"/>
+                <w:i/>
+                <w:sz w:val="28"/>
+                <w:szCs w:val="28"/>
+              </w:rPr>
+            </m:ctrlPr>
+          </m:sSupPr>
+          <m:e>
+            <m:r>
+              <w:rPr>
+                <w:rFonts w:ascii="Cambria Math" w:hAnsi="Cambria Math"/>
+                <w:sz w:val="28"/>
+                <w:szCs w:val="28"/>
+              </w:rPr>
+              <m:t>T</m:t>
+            </m:r>
+          </m:e>
+          <m:sup>
+            <m:r>
+              <w:rPr>
+                <w:rFonts w:ascii="Cambria Math" w:hAnsi="Cambria Math"/>
+                <w:sz w:val="28"/>
+                <w:szCs w:val="28"/>
+              </w:rPr>
+              <m:t>-</m:t>
+            </m:r>
+          </m:sup>
+        </m:sSup>
+      </m:oMath>
+      <w:r>
+        <w:rPr>
+          <w:sz w:val="28"/>
+          <w:szCs w:val="28"/>
+        </w:rPr>
+        <w:t xml:space="preserve"> note for the total weight of positive / negative samples, while </w:t>
+      </w:r>
+      <m:oMath>
+        <m:sSup>
+          <m:sSupPr>
+            <m:ctrlPr>
+              <w:rPr>
+                <w:rFonts w:ascii="Cambria Math" w:hAnsi="Cambria Math"/>
+                <w:i/>
+                <w:sz w:val="28"/>
+                <w:szCs w:val="28"/>
+              </w:rPr>
+            </m:ctrlPr>
+          </m:sSupPr>
+          <m:e>
+            <m:r>
+              <w:rPr>
+                <w:rFonts w:ascii="Cambria Math" w:hAnsi="Cambria Math"/>
+                <w:sz w:val="28"/>
+                <w:szCs w:val="28"/>
+              </w:rPr>
+              <m:t>S</m:t>
+            </m:r>
+          </m:e>
+          <m:sup>
+            <m:r>
+              <w:rPr>
+                <w:rFonts w:ascii="Cambria Math" w:hAnsi="Cambria Math"/>
+                <w:sz w:val="28"/>
+                <w:szCs w:val="28"/>
+              </w:rPr>
+              <m:t>+</m:t>
+            </m:r>
+          </m:sup>
+        </m:sSup>
+      </m:oMath>
+      <w:r>
+        <w:rPr>
+          <w:sz w:val="28"/>
+          <w:szCs w:val="28"/>
+        </w:rPr>
+        <w:t xml:space="preserve">, </w:t>
+      </w:r>
+      <m:oMath>
+        <m:sSup>
+          <m:sSupPr>
+            <m:ctrlPr>
+              <w:rPr>
+                <w:rFonts w:ascii="Cambria Math" w:hAnsi="Cambria Math"/>
+                <w:i/>
+                <w:sz w:val="28"/>
+                <w:szCs w:val="28"/>
+              </w:rPr>
+            </m:ctrlPr>
+          </m:sSupPr>
+          <m:e>
+            <m:r>
+              <w:rPr>
+                <w:rFonts w:ascii="Cambria Math" w:hAnsi="Cambria Math"/>
+                <w:sz w:val="28"/>
+                <w:szCs w:val="28"/>
+              </w:rPr>
+              <m:t>S</m:t>
+            </m:r>
+          </m:e>
+          <m:sup>
+            <m:r>
+              <w:rPr>
+                <w:rFonts w:ascii="Cambria Math" w:hAnsi="Cambria Math"/>
+                <w:sz w:val="28"/>
+                <w:szCs w:val="28"/>
+              </w:rPr>
+              <m:t>-</m:t>
+            </m:r>
+          </m:sup>
+        </m:sSup>
+      </m:oMath>
+      <w:r>
+        <w:rPr>
+          <w:sz w:val="28"/>
+          <w:szCs w:val="28"/>
+        </w:rPr>
+        <w:t xml:space="preserve"> note for the accumulated positive / negative weight till current iteration.</w:t>
+      </w:r>
+    </w:p>
+    <w:p>
+      <w:pPr>
+        <w:jc w:val="both"/>
+        <w:rPr>
+          <w:sz w:val="28"/>
+          <w:szCs w:val="28"/>
+        </w:rPr>
+      </w:pPr>
+    </w:p>
+    <w:p>
+      <w:pPr>
+        <w:jc w:val="both"/>
+        <w:rPr>
+          <w:sz w:val="28"/>
+          <w:szCs w:val="28"/>
+        </w:rPr>
+      </w:pPr>
+      <w:r>
+        <w:rPr>
+          <w:sz w:val="28"/>
+          <w:szCs w:val="28"/>
+        </w:rPr>
+        <w:t xml:space="preserve">The best threshold for each weak classifier </w:t>
+      </w:r>
+      <w:r>
+        <w:rPr>
+          <w:sz w:val="28"/>
+          <w:szCs w:val="28"/>
+        </w:rPr>
+        <w:t>is</w:t>
+      </w:r>
+      <w:r>
+        <w:rPr>
+          <w:sz w:val="28"/>
+          <w:szCs w:val="28"/>
+        </w:rPr>
+        <w:t xml:space="preserve"> used to determine whether it classifies a sample correctly </w:t>
+      </w:r>
+      <w:r>
+        <w:rPr>
+          <w:sz w:val="28"/>
+          <w:szCs w:val="28"/>
+        </w:rPr>
+        <w:t xml:space="preserve">if following equation holds and </w:t>
+      </w:r>
+      <w:r>
+        <w:rPr>
+          <w:i/>
+          <w:iCs/>
+          <w:sz w:val="28"/>
+          <w:szCs w:val="28"/>
+        </w:rPr>
+        <w:t>vice versa</w:t>
+      </w:r>
+      <w:r>
+        <w:rPr>
+          <w:sz w:val="28"/>
+          <w:szCs w:val="28"/>
+        </w:rPr>
+        <w:t>.</w:t>
+      </w:r>
+    </w:p>
+    <w:p>
+      <w:pPr>
+        <w:jc w:val="both"/>
+        <w:rPr>
+          <w:sz w:val="28"/>
+          <w:szCs w:val="28"/>
+        </w:rPr>
+      </w:pPr>
+      <m:oMathPara>
+        <m:oMath>
+          <m:r>
+            <w:rPr>
+              <w:rFonts w:ascii="Cambria Math" w:hAnsi="Cambria Math"/>
+              <w:sz w:val="28"/>
+              <w:szCs w:val="28"/>
+            </w:rPr>
+            <m:t>polarity*</m:t>
+          </m:r>
+          <m:r>
+            <w:rPr>
+              <w:rFonts w:ascii="Cambria Math" w:hAnsi="Cambria Math"/>
+              <w:sz w:val="28"/>
+              <w:szCs w:val="28"/>
+            </w:rPr>
+            <m:t>feature value&lt;polarity*best threshold</m:t>
+          </m:r>
+        </m:oMath>
+      </m:oMathPara>
+    </w:p>
+    <w:p>
+      <w:pPr>
+        <w:jc w:val="both"/>
+        <w:rPr>
+          <w:sz w:val="28"/>
+          <w:szCs w:val="28"/>
+        </w:rPr>
+      </w:pPr>
+    </w:p>
+    <w:p>
+      <w:pPr>
+        <w:pStyle w:val="ListParagraph"/>
+        <w:numPr>
+          <w:ilvl w:val="0"/>
+          <w:numId w:val="2"/>
+        </w:numPr>
+        <w:jc w:val="both"/>
+        <w:rPr>
+          <w:sz w:val="28"/>
+          <w:szCs w:val="28"/>
+        </w:rPr>
+      </w:pPr>
+      <w:r>
+        <w:rPr>
+          <w:b/>
+          <w:bCs/>
+          <w:sz w:val="28"/>
+          <w:szCs w:val="28"/>
+        </w:rPr>
+        <w:t xml:space="preserve">Implementing </w:t>
+      </w:r>
+      <w:proofErr w:type="spellStart"/>
+      <w:r>
+        <w:rPr>
+          <w:b/>
+          <w:bCs/>
+          <w:sz w:val="28"/>
+          <w:szCs w:val="28"/>
+        </w:rPr>
+        <w:t>Adaboost</w:t>
+      </w:r>
+      <w:proofErr w:type="spellEnd"/>
+      <w:r>
+        <w:rPr>
+          <w:b/>
+          <w:bCs/>
+          <w:sz w:val="28"/>
+          <w:szCs w:val="28"/>
+        </w:rPr>
+        <w:t xml:space="preserve"> predictor</w:t>
+      </w:r>
+    </w:p>
+    <w:p>
+      <w:pPr>
+        <w:jc w:val="both"/>
+        <w:rPr>
+          <w:sz w:val="28"/>
+          <w:szCs w:val="28"/>
+        </w:rPr>
+      </w:pPr>
+      <w:r>
+        <w:rPr>
+          <w:sz w:val="28"/>
+          <w:szCs w:val="28"/>
+        </w:rPr>
+        <w:t xml:space="preserve">In each round of training, all 8055 weak classifiers loop over training samples to solve for </w:t>
+      </w:r>
+      <w:r>
+        <w:rPr>
+          <w:sz w:val="28"/>
+          <w:szCs w:val="28"/>
+        </w:rPr>
+        <w:t xml:space="preserve">total </w:t>
+      </w:r>
+      <w:r>
+        <w:rPr>
+          <w:sz w:val="28"/>
+          <w:szCs w:val="28"/>
+        </w:rPr>
+        <w:t>weighted error. After completion, we select the one with lowest error and append it as one of the cascade</w:t>
+      </w:r>
+      <w:r>
+        <w:rPr>
+          <w:sz w:val="28"/>
+          <w:szCs w:val="28"/>
+        </w:rPr>
+        <w:t>s</w:t>
+      </w:r>
+      <w:r>
+        <w:rPr>
+          <w:sz w:val="28"/>
+          <w:szCs w:val="28"/>
+        </w:rPr>
+        <w:t xml:space="preserve"> in the strong classifier.</w:t>
+      </w:r>
+    </w:p>
+    <w:p>
+      <w:pPr>
+        <w:jc w:val="both"/>
+        <w:rPr>
+          <w:sz w:val="28"/>
+          <w:szCs w:val="28"/>
+        </w:rPr>
+      </w:pPr>
+      <w:r>
+        <w:rPr>
+          <w:sz w:val="28"/>
+          <w:szCs w:val="28"/>
+        </w:rPr>
+        <w:t xml:space="preserve">In this project, we are required to train </w:t>
+      </w:r>
+      <w:r>
+        <w:rPr>
+          <w:rFonts w:hint="eastAsia"/>
+          <w:sz w:val="28"/>
+          <w:szCs w:val="28"/>
+        </w:rPr>
+        <w:t>1</w:t>
+      </w:r>
+      <w:r>
+        <w:rPr>
+          <w:sz w:val="28"/>
+          <w:szCs w:val="28"/>
+        </w:rPr>
+        <w:t>0 rounds and get the cascade</w:t>
+      </w:r>
+      <w:r>
+        <w:rPr>
+          <w:sz w:val="28"/>
+          <w:szCs w:val="28"/>
+        </w:rPr>
+        <w:t>s</w:t>
+      </w:r>
+      <w:r>
+        <w:rPr>
+          <w:sz w:val="28"/>
+          <w:szCs w:val="28"/>
+        </w:rPr>
+        <w:t xml:space="preserve"> of size 1, 3, 5 and 10 within the strong classifier.</w:t>
+      </w:r>
+      <w:r>
+        <w:rPr>
+          <w:sz w:val="28"/>
+          <w:szCs w:val="28"/>
+        </w:rPr>
+        <w:br w:type="page"/>
+      </w:r>
+    </w:p>
+    <w:p>
+      <w:pPr>
+        <w:jc w:val="both"/>
+        <w:rPr>
+          <w:sz w:val="28"/>
+          <w:szCs w:val="28"/>
+        </w:rPr>
+      </w:pPr>
     </w:p>
     <w:p>
       <w:pPr>
@@ -496,7 +1979,7 @@
           <w:sz w:val="36"/>
           <w:szCs w:val="36"/>
         </w:rPr>
-        <w:t>Answers to</w:t>
+        <w:t xml:space="preserve">Answers </w:t>
       </w:r>
       <w:r>
         <w:rPr>
@@ -505,7 +1988,7 @@
           <w:sz w:val="36"/>
           <w:szCs w:val="36"/>
         </w:rPr>
-        <w:t xml:space="preserve"> </w:t>
+        <w:t>to</w:t>
       </w:r>
       <w:r>
         <w:rPr>
@@ -514,12 +1997,1547 @@
           <w:sz w:val="36"/>
           <w:szCs w:val="36"/>
         </w:rPr>
+        <w:t xml:space="preserve"> </w:t>
+      </w:r>
+      <w:r>
+        <w:rPr>
+          <w:b/>
+          <w:bCs/>
+          <w:sz w:val="36"/>
+          <w:szCs w:val="36"/>
+        </w:rPr>
         <w:t>given problems</w:t>
       </w:r>
     </w:p>
     <w:p>
       <w:pPr>
-        <w:jc w:val="both"/>
+        <w:pStyle w:val="ListParagraph"/>
+        <w:ind w:left="360"/>
+        <w:rPr>
+          <w:b/>
+          <w:bCs/>
+          <w:sz w:val="36"/>
+          <w:szCs w:val="36"/>
+        </w:rPr>
+      </w:pPr>
+    </w:p>
+    <w:p>
+      <w:pPr>
+        <w:pStyle w:val="ListParagraph"/>
+        <w:numPr>
+          <w:ilvl w:val="0"/>
+          <w:numId w:val="3"/>
+        </w:numPr>
+        <w:rPr>
+          <w:sz w:val="28"/>
+          <w:szCs w:val="28"/>
+        </w:rPr>
+      </w:pPr>
+      <w:r>
+        <w:rPr>
+          <w:sz w:val="28"/>
+          <w:szCs w:val="28"/>
+        </w:rPr>
+        <w:t>The 10 best weak classifiers</w:t>
+      </w:r>
+      <w:r>
+        <w:rPr>
+          <w:sz w:val="28"/>
+          <w:szCs w:val="28"/>
+        </w:rPr>
+        <w:t xml:space="preserve"> obtained from my program are:</w:t>
+      </w:r>
+    </w:p>
+    <w:tbl>
+      <w:tblPr>
+        <w:tblStyle w:val="TableGrid"/>
+        <w:tblW w:w="0" w:type="auto"/>
+        <w:tblLook w:val="04A0" w:firstRow="1" w:lastRow="0" w:firstColumn="1" w:lastColumn="0" w:noHBand="0" w:noVBand="1"/>
+      </w:tblPr>
+      <w:tblGrid>
+        <w:gridCol w:w="1435"/>
+        <w:gridCol w:w="2305"/>
+        <w:gridCol w:w="1870"/>
+        <w:gridCol w:w="1870"/>
+        <w:gridCol w:w="1870"/>
+      </w:tblGrid>
+      <w:tr>
+        <w:trPr>
+          <w:trHeight w:val="439"/>
+        </w:trPr>
+        <w:tc>
+          <w:tcPr>
+            <w:tcW w:w="1435" w:type="dxa"/>
+            <w:vAlign w:val="center"/>
+          </w:tcPr>
+          <w:p>
+            <w:pPr>
+              <w:jc w:val="center"/>
+              <w:rPr>
+                <w:sz w:val="28"/>
+                <w:szCs w:val="28"/>
+              </w:rPr>
+            </w:pPr>
+            <w:r>
+              <w:rPr>
+                <w:sz w:val="28"/>
+                <w:szCs w:val="28"/>
+              </w:rPr>
+              <w:t># of cas</w:t>
+            </w:r>
+            <w:r>
+              <w:rPr>
+                <w:sz w:val="28"/>
+                <w:szCs w:val="28"/>
+              </w:rPr>
+              <w:t>cade</w:t>
+            </w:r>
+          </w:p>
+        </w:tc>
+        <w:tc>
+          <w:tcPr>
+            <w:tcW w:w="2305" w:type="dxa"/>
+            <w:vAlign w:val="center"/>
+          </w:tcPr>
+          <w:p>
+            <w:pPr>
+              <w:jc w:val="center"/>
+              <w:rPr>
+                <w:sz w:val="28"/>
+                <w:szCs w:val="28"/>
+              </w:rPr>
+            </w:pPr>
+            <w:r>
+              <w:rPr>
+                <w:sz w:val="28"/>
+                <w:szCs w:val="28"/>
+              </w:rPr>
+              <w:t xml:space="preserve">Pattern </w:t>
+            </w:r>
+          </w:p>
+        </w:tc>
+        <w:tc>
+          <w:tcPr>
+            <w:tcW w:w="1870" w:type="dxa"/>
+            <w:vAlign w:val="center"/>
+          </w:tcPr>
+          <w:p>
+            <w:pPr>
+              <w:jc w:val="center"/>
+              <w:rPr>
+                <w:sz w:val="28"/>
+                <w:szCs w:val="28"/>
+              </w:rPr>
+            </w:pPr>
+            <w:r>
+              <w:rPr>
+                <w:sz w:val="28"/>
+                <w:szCs w:val="28"/>
+              </w:rPr>
+              <w:t>Size (in pixels)</w:t>
+            </w:r>
+          </w:p>
+        </w:tc>
+        <w:tc>
+          <w:tcPr>
+            <w:tcW w:w="1870" w:type="dxa"/>
+            <w:vAlign w:val="center"/>
+          </w:tcPr>
+          <w:p>
+            <w:pPr>
+              <w:jc w:val="center"/>
+              <w:rPr>
+                <w:sz w:val="28"/>
+                <w:szCs w:val="28"/>
+              </w:rPr>
+            </w:pPr>
+            <w:r>
+              <w:rPr>
+                <w:sz w:val="28"/>
+                <w:szCs w:val="28"/>
+              </w:rPr>
+              <w:t>Position (upper left)</w:t>
+            </w:r>
+          </w:p>
+        </w:tc>
+        <w:tc>
+          <w:tcPr>
+            <w:tcW w:w="1870" w:type="dxa"/>
+            <w:vAlign w:val="center"/>
+          </w:tcPr>
+          <w:p>
+            <w:pPr>
+              <w:jc w:val="center"/>
+              <w:rPr>
+                <w:sz w:val="28"/>
+                <w:szCs w:val="28"/>
+              </w:rPr>
+            </w:pPr>
+            <w:r>
+              <w:rPr>
+                <w:sz w:val="28"/>
+                <w:szCs w:val="28"/>
+              </w:rPr>
+              <w:t>Training error</w:t>
+            </w:r>
+          </w:p>
+        </w:tc>
+      </w:tr>
+      <w:tr>
+        <w:trPr>
+          <w:trHeight w:val="439"/>
+        </w:trPr>
+        <w:tc>
+          <w:tcPr>
+            <w:tcW w:w="1435" w:type="dxa"/>
+            <w:vAlign w:val="center"/>
+          </w:tcPr>
+          <w:p>
+            <w:pPr>
+              <w:jc w:val="center"/>
+              <w:rPr>
+                <w:sz w:val="28"/>
+                <w:szCs w:val="28"/>
+              </w:rPr>
+            </w:pPr>
+            <w:r>
+              <w:rPr>
+                <w:sz w:val="28"/>
+                <w:szCs w:val="28"/>
+              </w:rPr>
+              <w:t>1</w:t>
+            </w:r>
+            <w:r>
+              <w:rPr>
+                <w:sz w:val="28"/>
+                <w:szCs w:val="28"/>
+                <w:vertAlign w:val="superscript"/>
+              </w:rPr>
+              <w:t>st</w:t>
+            </w:r>
+            <w:r>
+              <w:rPr>
+                <w:sz w:val="28"/>
+                <w:szCs w:val="28"/>
+              </w:rPr>
+              <w:t xml:space="preserve"> </w:t>
+            </w:r>
+          </w:p>
+        </w:tc>
+        <w:tc>
+          <w:tcPr>
+            <w:tcW w:w="2305" w:type="dxa"/>
+            <w:vAlign w:val="center"/>
+          </w:tcPr>
+          <w:tbl>
+            <w:tblPr>
+              <w:tblStyle w:val="TableGrid"/>
+              <w:tblpPr w:leftFromText="180" w:rightFromText="180" w:vertAnchor="page" w:horzAnchor="margin" w:tblpXSpec="center" w:tblpY="371"/>
+              <w:tblOverlap w:val="never"/>
+              <w:tblW w:w="0" w:type="auto"/>
+              <w:tblLook w:val="04A0" w:firstRow="1" w:lastRow="0" w:firstColumn="1" w:lastColumn="0" w:noHBand="0" w:noVBand="1"/>
+            </w:tblPr>
+            <w:tblGrid>
+              <w:gridCol w:w="432"/>
+              <w:gridCol w:w="432"/>
+              <w:gridCol w:w="432"/>
+            </w:tblGrid>
+            <w:tr>
+              <w:trPr>
+                <w:trHeight w:val="432"/>
+              </w:trPr>
+              <w:tc>
+                <w:tcPr>
+                  <w:tcW w:w="432" w:type="dxa"/>
+                  <w:vAlign w:val="center"/>
+                </w:tcPr>
+                <w:p>
+                  <w:pPr>
+                    <w:jc w:val="center"/>
+                    <w:rPr>
+                      <w:sz w:val="28"/>
+                      <w:szCs w:val="28"/>
+                    </w:rPr>
+                  </w:pPr>
+                </w:p>
+              </w:tc>
+              <w:tc>
+                <w:tcPr>
+                  <w:tcW w:w="432" w:type="dxa"/>
+                  <w:vAlign w:val="center"/>
+                </w:tcPr>
+                <w:p>
+                  <w:pPr>
+                    <w:jc w:val="center"/>
+                    <w:rPr>
+                      <w:sz w:val="28"/>
+                      <w:szCs w:val="28"/>
+                    </w:rPr>
+                  </w:pPr>
+                </w:p>
+              </w:tc>
+              <w:tc>
+                <w:tcPr>
+                  <w:tcW w:w="432" w:type="dxa"/>
+                  <w:vAlign w:val="center"/>
+                </w:tcPr>
+                <w:p>
+                  <w:pPr>
+                    <w:jc w:val="center"/>
+                    <w:rPr>
+                      <w:sz w:val="28"/>
+                      <w:szCs w:val="28"/>
+                    </w:rPr>
+                  </w:pPr>
+                </w:p>
+              </w:tc>
+            </w:tr>
+            <w:tr>
+              <w:trPr>
+                <w:trHeight w:val="432"/>
+              </w:trPr>
+              <w:tc>
+                <w:tcPr>
+                  <w:tcW w:w="432" w:type="dxa"/>
+                  <w:shd w:val="clear" w:color="auto" w:fill="E7E6E6" w:themeFill="background2"/>
+                  <w:vAlign w:val="center"/>
+                </w:tcPr>
+                <w:p>
+                  <w:pPr>
+                    <w:jc w:val="center"/>
+                    <w:rPr>
+                      <w:sz w:val="28"/>
+                      <w:szCs w:val="28"/>
+                    </w:rPr>
+                  </w:pPr>
+                </w:p>
+              </w:tc>
+              <w:tc>
+                <w:tcPr>
+                  <w:tcW w:w="432" w:type="dxa"/>
+                  <w:shd w:val="clear" w:color="auto" w:fill="E7E6E6" w:themeFill="background2"/>
+                  <w:vAlign w:val="center"/>
+                </w:tcPr>
+                <w:p>
+                  <w:pPr>
+                    <w:jc w:val="center"/>
+                    <w:rPr>
+                      <w:sz w:val="28"/>
+                      <w:szCs w:val="28"/>
+                    </w:rPr>
+                  </w:pPr>
+                </w:p>
+              </w:tc>
+              <w:tc>
+                <w:tcPr>
+                  <w:tcW w:w="432" w:type="dxa"/>
+                  <w:shd w:val="clear" w:color="auto" w:fill="E7E6E6" w:themeFill="background2"/>
+                  <w:vAlign w:val="center"/>
+                </w:tcPr>
+                <w:p>
+                  <w:pPr>
+                    <w:jc w:val="center"/>
+                    <w:rPr>
+                      <w:sz w:val="28"/>
+                      <w:szCs w:val="28"/>
+                    </w:rPr>
+                  </w:pPr>
+                </w:p>
+              </w:tc>
+            </w:tr>
+            <w:tr>
+              <w:trPr>
+                <w:trHeight w:val="432"/>
+              </w:trPr>
+              <w:tc>
+                <w:tcPr>
+                  <w:tcW w:w="432" w:type="dxa"/>
+                  <w:vAlign w:val="center"/>
+                </w:tcPr>
+                <w:p>
+                  <w:pPr>
+                    <w:jc w:val="center"/>
+                    <w:rPr>
+                      <w:sz w:val="28"/>
+                      <w:szCs w:val="28"/>
+                    </w:rPr>
+                  </w:pPr>
+                </w:p>
+              </w:tc>
+              <w:tc>
+                <w:tcPr>
+                  <w:tcW w:w="432" w:type="dxa"/>
+                  <w:vAlign w:val="center"/>
+                </w:tcPr>
+                <w:p>
+                  <w:pPr>
+                    <w:jc w:val="center"/>
+                    <w:rPr>
+                      <w:sz w:val="28"/>
+                      <w:szCs w:val="28"/>
+                    </w:rPr>
+                  </w:pPr>
+                </w:p>
+              </w:tc>
+              <w:tc>
+                <w:tcPr>
+                  <w:tcW w:w="432" w:type="dxa"/>
+                  <w:vAlign w:val="center"/>
+                </w:tcPr>
+                <w:p>
+                  <w:pPr>
+                    <w:jc w:val="center"/>
+                    <w:rPr>
+                      <w:sz w:val="28"/>
+                      <w:szCs w:val="28"/>
+                    </w:rPr>
+                  </w:pPr>
+                </w:p>
+              </w:tc>
+            </w:tr>
+          </w:tbl>
+          <w:p>
+            <w:pPr>
+              <w:jc w:val="center"/>
+              <w:rPr>
+                <w:sz w:val="28"/>
+                <w:szCs w:val="28"/>
+              </w:rPr>
+            </w:pPr>
+          </w:p>
+          <w:p>
+            <w:pPr>
+              <w:jc w:val="center"/>
+              <w:rPr>
+                <w:sz w:val="28"/>
+                <w:szCs w:val="28"/>
+              </w:rPr>
+            </w:pPr>
+          </w:p>
+        </w:tc>
+        <w:tc>
+          <w:tcPr>
+            <w:tcW w:w="1870" w:type="dxa"/>
+            <w:vAlign w:val="center"/>
+          </w:tcPr>
+          <w:p>
+            <w:pPr>
+              <w:jc w:val="center"/>
+              <w:rPr>
+                <w:sz w:val="28"/>
+                <w:szCs w:val="28"/>
+              </w:rPr>
+            </w:pPr>
+            <w:r>
+              <w:rPr>
+                <w:sz w:val="28"/>
+                <w:szCs w:val="28"/>
+              </w:rPr>
+              <w:t>3 * 3</w:t>
+            </w:r>
+          </w:p>
+        </w:tc>
+        <w:tc>
+          <w:tcPr>
+            <w:tcW w:w="1870" w:type="dxa"/>
+            <w:vAlign w:val="center"/>
+          </w:tcPr>
+          <w:p>
+            <w:pPr>
+              <w:jc w:val="center"/>
+              <w:rPr>
+                <w:sz w:val="28"/>
+                <w:szCs w:val="28"/>
+              </w:rPr>
+            </w:pPr>
+            <w:r>
+              <w:rPr>
+                <w:sz w:val="28"/>
+                <w:szCs w:val="28"/>
+              </w:rPr>
+              <w:t>(10, 3)</w:t>
+            </w:r>
+          </w:p>
+        </w:tc>
+        <w:tc>
+          <w:tcPr>
+            <w:tcW w:w="1870" w:type="dxa"/>
+            <w:vAlign w:val="center"/>
+          </w:tcPr>
+          <w:p>
+            <w:pPr>
+              <w:jc w:val="center"/>
+              <w:rPr>
+                <w:sz w:val="28"/>
+                <w:szCs w:val="28"/>
+              </w:rPr>
+            </w:pPr>
+            <w:r>
+              <w:rPr>
+                <w:sz w:val="28"/>
+                <w:szCs w:val="28"/>
+              </w:rPr>
+              <w:t>0.18</w:t>
+            </w:r>
+          </w:p>
+        </w:tc>
+      </w:tr>
+      <w:tr>
+        <w:trPr>
+          <w:trHeight w:val="439"/>
+        </w:trPr>
+        <w:tc>
+          <w:tcPr>
+            <w:tcW w:w="1435" w:type="dxa"/>
+            <w:vAlign w:val="center"/>
+          </w:tcPr>
+          <w:p>
+            <w:pPr>
+              <w:jc w:val="center"/>
+              <w:rPr>
+                <w:sz w:val="28"/>
+                <w:szCs w:val="28"/>
+              </w:rPr>
+            </w:pPr>
+            <w:r>
+              <w:rPr>
+                <w:sz w:val="28"/>
+                <w:szCs w:val="28"/>
+              </w:rPr>
+              <w:t>2</w:t>
+            </w:r>
+            <w:r>
+              <w:rPr>
+                <w:sz w:val="28"/>
+                <w:szCs w:val="28"/>
+                <w:vertAlign w:val="superscript"/>
+              </w:rPr>
+              <w:t>nd</w:t>
+            </w:r>
+            <w:r>
+              <w:rPr>
+                <w:sz w:val="28"/>
+                <w:szCs w:val="28"/>
+              </w:rPr>
+              <w:t xml:space="preserve"> </w:t>
+            </w:r>
+          </w:p>
+        </w:tc>
+        <w:tc>
+          <w:tcPr>
+            <w:tcW w:w="2305" w:type="dxa"/>
+            <w:vAlign w:val="center"/>
+          </w:tcPr>
+          <w:p>
+            <w:pPr>
+              <w:jc w:val="center"/>
+              <w:rPr>
+                <w:sz w:val="28"/>
+                <w:szCs w:val="28"/>
+              </w:rPr>
+            </w:pPr>
+          </w:p>
+          <w:tbl>
+            <w:tblPr>
+              <w:tblStyle w:val="TableGrid"/>
+              <w:tblpPr w:leftFromText="180" w:rightFromText="180" w:vertAnchor="page" w:horzAnchor="margin" w:tblpXSpec="center" w:tblpY="371"/>
+              <w:tblOverlap w:val="never"/>
+              <w:tblW w:w="0" w:type="auto"/>
+              <w:tblLook w:val="04A0" w:firstRow="1" w:lastRow="0" w:firstColumn="1" w:lastColumn="0" w:noHBand="0" w:noVBand="1"/>
+            </w:tblPr>
+            <w:tblGrid>
+              <w:gridCol w:w="432"/>
+              <w:gridCol w:w="432"/>
+            </w:tblGrid>
+            <w:tr>
+              <w:trPr>
+                <w:trHeight w:val="432"/>
+              </w:trPr>
+              <w:tc>
+                <w:tcPr>
+                  <w:tcW w:w="432" w:type="dxa"/>
+                  <w:vAlign w:val="center"/>
+                </w:tcPr>
+                <w:p>
+                  <w:pPr>
+                    <w:jc w:val="center"/>
+                    <w:rPr>
+                      <w:sz w:val="28"/>
+                      <w:szCs w:val="28"/>
+                    </w:rPr>
+                  </w:pPr>
+                </w:p>
+              </w:tc>
+              <w:tc>
+                <w:tcPr>
+                  <w:tcW w:w="432" w:type="dxa"/>
+                  <w:vAlign w:val="center"/>
+                </w:tcPr>
+                <w:p>
+                  <w:pPr>
+                    <w:jc w:val="center"/>
+                    <w:rPr>
+                      <w:sz w:val="28"/>
+                      <w:szCs w:val="28"/>
+                    </w:rPr>
+                  </w:pPr>
+                </w:p>
+              </w:tc>
+            </w:tr>
+            <w:tr>
+              <w:trPr>
+                <w:trHeight w:val="432"/>
+              </w:trPr>
+              <w:tc>
+                <w:tcPr>
+                  <w:tcW w:w="432" w:type="dxa"/>
+                  <w:shd w:val="clear" w:color="auto" w:fill="E7E6E6" w:themeFill="background2"/>
+                  <w:vAlign w:val="center"/>
+                </w:tcPr>
+                <w:p>
+                  <w:pPr>
+                    <w:jc w:val="center"/>
+                    <w:rPr>
+                      <w:sz w:val="28"/>
+                      <w:szCs w:val="28"/>
+                    </w:rPr>
+                  </w:pPr>
+                </w:p>
+              </w:tc>
+              <w:tc>
+                <w:tcPr>
+                  <w:tcW w:w="432" w:type="dxa"/>
+                  <w:shd w:val="clear" w:color="auto" w:fill="E7E6E6" w:themeFill="background2"/>
+                  <w:vAlign w:val="center"/>
+                </w:tcPr>
+                <w:p>
+                  <w:pPr>
+                    <w:jc w:val="center"/>
+                    <w:rPr>
+                      <w:sz w:val="28"/>
+                      <w:szCs w:val="28"/>
+                    </w:rPr>
+                  </w:pPr>
+                </w:p>
+              </w:tc>
+            </w:tr>
+          </w:tbl>
+          <w:p>
+            <w:pPr>
+              <w:jc w:val="center"/>
+              <w:rPr>
+                <w:sz w:val="28"/>
+                <w:szCs w:val="28"/>
+              </w:rPr>
+            </w:pPr>
+          </w:p>
+          <w:p>
+            <w:pPr>
+              <w:jc w:val="center"/>
+              <w:rPr>
+                <w:sz w:val="28"/>
+                <w:szCs w:val="28"/>
+              </w:rPr>
+            </w:pPr>
+          </w:p>
+          <w:p>
+            <w:pPr>
+              <w:jc w:val="center"/>
+              <w:rPr>
+                <w:sz w:val="28"/>
+                <w:szCs w:val="28"/>
+              </w:rPr>
+            </w:pPr>
+          </w:p>
+          <w:p>
+            <w:pPr>
+              <w:rPr>
+                <w:sz w:val="28"/>
+                <w:szCs w:val="28"/>
+              </w:rPr>
+            </w:pPr>
+          </w:p>
+        </w:tc>
+        <w:tc>
+          <w:tcPr>
+            <w:tcW w:w="1870" w:type="dxa"/>
+            <w:vAlign w:val="center"/>
+          </w:tcPr>
+          <w:p>
+            <w:pPr>
+              <w:jc w:val="center"/>
+              <w:rPr>
+                <w:sz w:val="28"/>
+                <w:szCs w:val="28"/>
+              </w:rPr>
+            </w:pPr>
+            <w:r>
+              <w:rPr>
+                <w:sz w:val="28"/>
+                <w:szCs w:val="28"/>
+              </w:rPr>
+              <w:t>2 * 2</w:t>
+            </w:r>
+          </w:p>
+        </w:tc>
+        <w:tc>
+          <w:tcPr>
+            <w:tcW w:w="1870" w:type="dxa"/>
+            <w:vAlign w:val="center"/>
+          </w:tcPr>
+          <w:p>
+            <w:pPr>
+              <w:jc w:val="center"/>
+              <w:rPr>
+                <w:sz w:val="28"/>
+                <w:szCs w:val="28"/>
+              </w:rPr>
+            </w:pPr>
+            <w:r>
+              <w:rPr>
+                <w:sz w:val="28"/>
+                <w:szCs w:val="28"/>
+              </w:rPr>
+              <w:t>(1, 17)</w:t>
+            </w:r>
+          </w:p>
+        </w:tc>
+        <w:tc>
+          <w:tcPr>
+            <w:tcW w:w="1870" w:type="dxa"/>
+            <w:vAlign w:val="center"/>
+          </w:tcPr>
+          <w:p>
+            <w:pPr>
+              <w:jc w:val="center"/>
+              <w:rPr>
+                <w:sz w:val="28"/>
+                <w:szCs w:val="28"/>
+              </w:rPr>
+            </w:pPr>
+            <w:r>
+              <w:rPr>
+                <w:sz w:val="28"/>
+                <w:szCs w:val="28"/>
+              </w:rPr>
+              <w:t>0.26</w:t>
+            </w:r>
+          </w:p>
+        </w:tc>
+      </w:tr>
+      <w:tr>
+        <w:trPr>
+          <w:trHeight w:val="1664"/>
+        </w:trPr>
+        <w:tc>
+          <w:tcPr>
+            <w:tcW w:w="1435" w:type="dxa"/>
+            <w:vAlign w:val="center"/>
+          </w:tcPr>
+          <w:p>
+            <w:pPr>
+              <w:jc w:val="center"/>
+              <w:rPr>
+                <w:sz w:val="28"/>
+                <w:szCs w:val="28"/>
+              </w:rPr>
+            </w:pPr>
+            <w:r>
+              <w:rPr>
+                <w:sz w:val="28"/>
+                <w:szCs w:val="28"/>
+              </w:rPr>
+              <w:t>3</w:t>
+            </w:r>
+            <w:r>
+              <w:rPr>
+                <w:sz w:val="28"/>
+                <w:szCs w:val="28"/>
+                <w:vertAlign w:val="superscript"/>
+              </w:rPr>
+              <w:t>rd</w:t>
+            </w:r>
+            <w:r>
+              <w:rPr>
+                <w:sz w:val="28"/>
+                <w:szCs w:val="28"/>
+              </w:rPr>
+              <w:t xml:space="preserve"> </w:t>
+            </w:r>
+          </w:p>
+        </w:tc>
+        <w:tc>
+          <w:tcPr>
+            <w:tcW w:w="2305" w:type="dxa"/>
+            <w:vAlign w:val="center"/>
+          </w:tcPr>
+          <w:p>
+            <w:pPr>
+              <w:jc w:val="center"/>
+              <w:rPr>
+                <w:sz w:val="28"/>
+                <w:szCs w:val="28"/>
+              </w:rPr>
+            </w:pPr>
+          </w:p>
+          <w:tbl>
+            <w:tblPr>
+              <w:tblStyle w:val="TableGrid"/>
+              <w:tblpPr w:leftFromText="180" w:rightFromText="180" w:vertAnchor="page" w:horzAnchor="margin" w:tblpXSpec="center" w:tblpY="371"/>
+              <w:tblOverlap w:val="never"/>
+              <w:tblW w:w="0" w:type="auto"/>
+              <w:tblLook w:val="04A0" w:firstRow="1" w:lastRow="0" w:firstColumn="1" w:lastColumn="0" w:noHBand="0" w:noVBand="1"/>
+            </w:tblPr>
+            <w:tblGrid>
+              <w:gridCol w:w="432"/>
+              <w:gridCol w:w="432"/>
+              <w:gridCol w:w="432"/>
+            </w:tblGrid>
+            <w:tr>
+              <w:trPr>
+                <w:trHeight w:val="432"/>
+              </w:trPr>
+              <w:tc>
+                <w:tcPr>
+                  <w:tcW w:w="432" w:type="dxa"/>
+                  <w:vAlign w:val="center"/>
+                </w:tcPr>
+                <w:p>
+                  <w:pPr>
+                    <w:jc w:val="center"/>
+                    <w:rPr>
+                      <w:sz w:val="28"/>
+                      <w:szCs w:val="28"/>
+                    </w:rPr>
+                  </w:pPr>
+                </w:p>
+              </w:tc>
+              <w:tc>
+                <w:tcPr>
+                  <w:tcW w:w="432" w:type="dxa"/>
+                  <w:vAlign w:val="center"/>
+                </w:tcPr>
+                <w:p>
+                  <w:pPr>
+                    <w:jc w:val="center"/>
+                    <w:rPr>
+                      <w:sz w:val="28"/>
+                      <w:szCs w:val="28"/>
+                    </w:rPr>
+                  </w:pPr>
+                </w:p>
+              </w:tc>
+              <w:tc>
+                <w:tcPr>
+                  <w:tcW w:w="432" w:type="dxa"/>
+                  <w:vAlign w:val="center"/>
+                </w:tcPr>
+                <w:p>
+                  <w:pPr>
+                    <w:jc w:val="center"/>
+                    <w:rPr>
+                      <w:sz w:val="28"/>
+                      <w:szCs w:val="28"/>
+                    </w:rPr>
+                  </w:pPr>
+                </w:p>
+              </w:tc>
+            </w:tr>
+            <w:tr>
+              <w:trPr>
+                <w:trHeight w:val="432"/>
+              </w:trPr>
+              <w:tc>
+                <w:tcPr>
+                  <w:tcW w:w="432" w:type="dxa"/>
+                  <w:shd w:val="clear" w:color="auto" w:fill="E7E6E6" w:themeFill="background2"/>
+                  <w:vAlign w:val="center"/>
+                </w:tcPr>
+                <w:p>
+                  <w:pPr>
+                    <w:jc w:val="center"/>
+                    <w:rPr>
+                      <w:sz w:val="28"/>
+                      <w:szCs w:val="28"/>
+                    </w:rPr>
+                  </w:pPr>
+                </w:p>
+              </w:tc>
+              <w:tc>
+                <w:tcPr>
+                  <w:tcW w:w="432" w:type="dxa"/>
+                  <w:shd w:val="clear" w:color="auto" w:fill="E7E6E6" w:themeFill="background2"/>
+                  <w:vAlign w:val="center"/>
+                </w:tcPr>
+                <w:p>
+                  <w:pPr>
+                    <w:jc w:val="center"/>
+                    <w:rPr>
+                      <w:sz w:val="28"/>
+                      <w:szCs w:val="28"/>
+                    </w:rPr>
+                  </w:pPr>
+                </w:p>
+              </w:tc>
+              <w:tc>
+                <w:tcPr>
+                  <w:tcW w:w="432" w:type="dxa"/>
+                  <w:shd w:val="clear" w:color="auto" w:fill="E7E6E6" w:themeFill="background2"/>
+                  <w:vAlign w:val="center"/>
+                </w:tcPr>
+                <w:p>
+                  <w:pPr>
+                    <w:jc w:val="center"/>
+                    <w:rPr>
+                      <w:sz w:val="28"/>
+                      <w:szCs w:val="28"/>
+                    </w:rPr>
+                  </w:pPr>
+                </w:p>
+              </w:tc>
+            </w:tr>
+          </w:tbl>
+          <w:p>
+            <w:pPr>
+              <w:rPr>
+                <w:sz w:val="28"/>
+                <w:szCs w:val="28"/>
+              </w:rPr>
+            </w:pPr>
+          </w:p>
+        </w:tc>
+        <w:tc>
+          <w:tcPr>
+            <w:tcW w:w="1870" w:type="dxa"/>
+            <w:vAlign w:val="center"/>
+          </w:tcPr>
+          <w:p>
+            <w:pPr>
+              <w:jc w:val="center"/>
+              <w:rPr>
+                <w:sz w:val="28"/>
+                <w:szCs w:val="28"/>
+              </w:rPr>
+            </w:pPr>
+            <w:r>
+              <w:rPr>
+                <w:sz w:val="28"/>
+                <w:szCs w:val="28"/>
+              </w:rPr>
+              <w:t>2 * 3</w:t>
+            </w:r>
+          </w:p>
+        </w:tc>
+        <w:tc>
+          <w:tcPr>
+            <w:tcW w:w="1870" w:type="dxa"/>
+            <w:vAlign w:val="center"/>
+          </w:tcPr>
+          <w:p>
+            <w:pPr>
+              <w:jc w:val="center"/>
+              <w:rPr>
+                <w:sz w:val="28"/>
+                <w:szCs w:val="28"/>
+              </w:rPr>
+            </w:pPr>
+            <w:r>
+              <w:rPr>
+                <w:sz w:val="28"/>
+                <w:szCs w:val="28"/>
+              </w:rPr>
+              <w:t>(0, 15)</w:t>
+            </w:r>
+          </w:p>
+        </w:tc>
+        <w:tc>
+          <w:tcPr>
+            <w:tcW w:w="1870" w:type="dxa"/>
+            <w:vAlign w:val="center"/>
+          </w:tcPr>
+          <w:p>
+            <w:pPr>
+              <w:jc w:val="center"/>
+              <w:rPr>
+                <w:sz w:val="28"/>
+                <w:szCs w:val="28"/>
+              </w:rPr>
+            </w:pPr>
+            <w:r>
+              <w:rPr>
+                <w:sz w:val="28"/>
+                <w:szCs w:val="28"/>
+              </w:rPr>
+              <w:t>0.36</w:t>
+            </w:r>
+          </w:p>
+        </w:tc>
+      </w:tr>
+      <w:tr>
+        <w:trPr>
+          <w:trHeight w:val="439"/>
+        </w:trPr>
+        <w:tc>
+          <w:tcPr>
+            <w:tcW w:w="1435" w:type="dxa"/>
+            <w:vAlign w:val="center"/>
+          </w:tcPr>
+          <w:p>
+            <w:pPr>
+              <w:jc w:val="center"/>
+              <w:rPr>
+                <w:sz w:val="28"/>
+                <w:szCs w:val="28"/>
+              </w:rPr>
+            </w:pPr>
+            <w:r>
+              <w:rPr>
+                <w:sz w:val="28"/>
+                <w:szCs w:val="28"/>
+              </w:rPr>
+              <w:t>4</w:t>
+            </w:r>
+            <w:r>
+              <w:rPr>
+                <w:sz w:val="28"/>
+                <w:szCs w:val="28"/>
+                <w:vertAlign w:val="superscript"/>
+              </w:rPr>
+              <w:t>th</w:t>
+            </w:r>
+            <w:r>
+              <w:rPr>
+                <w:sz w:val="28"/>
+                <w:szCs w:val="28"/>
+              </w:rPr>
+              <w:t xml:space="preserve"> </w:t>
+            </w:r>
+          </w:p>
+        </w:tc>
+        <w:tc>
+          <w:tcPr>
+            <w:tcW w:w="2305" w:type="dxa"/>
+            <w:vAlign w:val="center"/>
+          </w:tcPr>
+          <w:p>
+            <w:pPr>
+              <w:jc w:val="center"/>
+              <w:rPr>
+                <w:b/>
+                <w:bCs/>
+                <w:sz w:val="36"/>
+                <w:szCs w:val="36"/>
+              </w:rPr>
+            </w:pPr>
+          </w:p>
+          <w:tbl>
+            <w:tblPr>
+              <w:tblStyle w:val="TableGrid"/>
+              <w:tblpPr w:leftFromText="180" w:rightFromText="180" w:vertAnchor="page" w:horzAnchor="margin" w:tblpXSpec="center" w:tblpY="371"/>
+              <w:tblOverlap w:val="never"/>
+              <w:tblW w:w="0" w:type="auto"/>
+              <w:tblLook w:val="04A0" w:firstRow="1" w:lastRow="0" w:firstColumn="1" w:lastColumn="0" w:noHBand="0" w:noVBand="1"/>
+            </w:tblPr>
+            <w:tblGrid>
+              <w:gridCol w:w="432"/>
+              <w:gridCol w:w="432"/>
+            </w:tblGrid>
+            <w:tr>
+              <w:trPr>
+                <w:trHeight w:val="432"/>
+              </w:trPr>
+              <w:tc>
+                <w:tcPr>
+                  <w:tcW w:w="432" w:type="dxa"/>
+                  <w:vAlign w:val="center"/>
+                </w:tcPr>
+                <w:p>
+                  <w:pPr>
+                    <w:jc w:val="center"/>
+                    <w:rPr>
+                      <w:sz w:val="28"/>
+                      <w:szCs w:val="28"/>
+                    </w:rPr>
+                  </w:pPr>
+                </w:p>
+              </w:tc>
+              <w:tc>
+                <w:tcPr>
+                  <w:tcW w:w="432" w:type="dxa"/>
+                  <w:vAlign w:val="center"/>
+                </w:tcPr>
+                <w:p>
+                  <w:pPr>
+                    <w:jc w:val="center"/>
+                    <w:rPr>
+                      <w:sz w:val="28"/>
+                      <w:szCs w:val="28"/>
+                    </w:rPr>
+                  </w:pPr>
+                </w:p>
+              </w:tc>
+            </w:tr>
+            <w:tr>
+              <w:trPr>
+                <w:trHeight w:val="432"/>
+              </w:trPr>
+              <w:tc>
+                <w:tcPr>
+                  <w:tcW w:w="432" w:type="dxa"/>
+                  <w:shd w:val="clear" w:color="auto" w:fill="E7E6E6" w:themeFill="background2"/>
+                  <w:vAlign w:val="center"/>
+                </w:tcPr>
+                <w:p>
+                  <w:pPr>
+                    <w:jc w:val="center"/>
+                    <w:rPr>
+                      <w:sz w:val="28"/>
+                      <w:szCs w:val="28"/>
+                    </w:rPr>
+                  </w:pPr>
+                </w:p>
+              </w:tc>
+              <w:tc>
+                <w:tcPr>
+                  <w:tcW w:w="432" w:type="dxa"/>
+                  <w:shd w:val="clear" w:color="auto" w:fill="E7E6E6" w:themeFill="background2"/>
+                  <w:vAlign w:val="center"/>
+                </w:tcPr>
+                <w:p>
+                  <w:pPr>
+                    <w:jc w:val="center"/>
+                    <w:rPr>
+                      <w:sz w:val="28"/>
+                      <w:szCs w:val="28"/>
+                    </w:rPr>
+                  </w:pPr>
+                </w:p>
+              </w:tc>
+            </w:tr>
+          </w:tbl>
+          <w:p>
+            <w:pPr>
+              <w:jc w:val="center"/>
+              <w:rPr>
+                <w:b/>
+                <w:bCs/>
+                <w:sz w:val="36"/>
+                <w:szCs w:val="36"/>
+              </w:rPr>
+            </w:pPr>
+          </w:p>
+          <w:p>
+            <w:pPr>
+              <w:jc w:val="center"/>
+              <w:rPr>
+                <w:b/>
+                <w:bCs/>
+                <w:sz w:val="36"/>
+                <w:szCs w:val="36"/>
+              </w:rPr>
+            </w:pPr>
+          </w:p>
+          <w:p>
+            <w:pPr>
+              <w:rPr>
+                <w:b/>
+                <w:bCs/>
+                <w:sz w:val="36"/>
+                <w:szCs w:val="36"/>
+              </w:rPr>
+            </w:pPr>
+          </w:p>
+        </w:tc>
+        <w:tc>
+          <w:tcPr>
+            <w:tcW w:w="1870" w:type="dxa"/>
+            <w:vAlign w:val="center"/>
+          </w:tcPr>
+          <w:p>
+            <w:pPr>
+              <w:jc w:val="center"/>
+              <w:rPr>
+                <w:sz w:val="28"/>
+                <w:szCs w:val="28"/>
+              </w:rPr>
+            </w:pPr>
+            <w:r>
+              <w:rPr>
+                <w:sz w:val="28"/>
+                <w:szCs w:val="28"/>
+              </w:rPr>
+              <w:t>2 * 2</w:t>
+            </w:r>
+          </w:p>
+        </w:tc>
+        <w:tc>
+          <w:tcPr>
+            <w:tcW w:w="1870" w:type="dxa"/>
+            <w:vAlign w:val="center"/>
+          </w:tcPr>
+          <w:p>
+            <w:pPr>
+              <w:jc w:val="center"/>
+              <w:rPr>
+                <w:sz w:val="28"/>
+                <w:szCs w:val="28"/>
+              </w:rPr>
+            </w:pPr>
+            <w:r>
+              <w:rPr>
+                <w:sz w:val="28"/>
+                <w:szCs w:val="28"/>
+              </w:rPr>
+              <w:t>(2, 15)</w:t>
+            </w:r>
+          </w:p>
+        </w:tc>
+        <w:tc>
+          <w:tcPr>
+            <w:tcW w:w="1870" w:type="dxa"/>
+            <w:vAlign w:val="center"/>
+          </w:tcPr>
+          <w:p>
+            <w:pPr>
+              <w:jc w:val="center"/>
+              <w:rPr>
+                <w:sz w:val="28"/>
+                <w:szCs w:val="28"/>
+              </w:rPr>
+            </w:pPr>
+            <w:r>
+              <w:rPr>
+                <w:sz w:val="28"/>
+                <w:szCs w:val="28"/>
+              </w:rPr>
+              <w:t>0.48</w:t>
+            </w:r>
+          </w:p>
+        </w:tc>
+      </w:tr>
+      <w:tr>
+        <w:trPr>
+          <w:trHeight w:val="440"/>
+        </w:trPr>
+        <w:tc>
+          <w:tcPr>
+            <w:tcW w:w="1435" w:type="dxa"/>
+            <w:vAlign w:val="center"/>
+          </w:tcPr>
+          <w:p>
+            <w:pPr>
+              <w:jc w:val="center"/>
+              <w:rPr>
+                <w:sz w:val="28"/>
+                <w:szCs w:val="28"/>
+              </w:rPr>
+            </w:pPr>
+            <w:r>
+              <w:rPr>
+                <w:sz w:val="28"/>
+                <w:szCs w:val="28"/>
+              </w:rPr>
+              <w:t>5</w:t>
+            </w:r>
+            <w:r>
+              <w:rPr>
+                <w:sz w:val="28"/>
+                <w:szCs w:val="28"/>
+                <w:vertAlign w:val="superscript"/>
+              </w:rPr>
+              <w:t>th</w:t>
+            </w:r>
+            <w:r>
+              <w:rPr>
+                <w:sz w:val="28"/>
+                <w:szCs w:val="28"/>
+              </w:rPr>
+              <w:t xml:space="preserve"> </w:t>
+            </w:r>
+            <w:r>
+              <w:rPr>
+                <w:sz w:val="28"/>
+                <w:szCs w:val="28"/>
+              </w:rPr>
+              <w:t>~ 10</w:t>
+            </w:r>
+            <w:r>
+              <w:rPr>
+                <w:sz w:val="28"/>
+                <w:szCs w:val="28"/>
+                <w:vertAlign w:val="superscript"/>
+              </w:rPr>
+              <w:t>th</w:t>
+            </w:r>
+          </w:p>
+        </w:tc>
+        <w:tc>
+          <w:tcPr>
+            <w:tcW w:w="2305" w:type="dxa"/>
+            <w:vAlign w:val="center"/>
+          </w:tcPr>
+          <w:p>
+            <w:pPr>
+              <w:jc w:val="center"/>
+              <w:rPr>
+                <w:b/>
+                <w:bCs/>
+                <w:sz w:val="36"/>
+                <w:szCs w:val="36"/>
+              </w:rPr>
+            </w:pPr>
+          </w:p>
+          <w:tbl>
+            <w:tblPr>
+              <w:tblStyle w:val="TableGrid"/>
+              <w:tblpPr w:leftFromText="180" w:rightFromText="180" w:vertAnchor="page" w:horzAnchor="margin" w:tblpXSpec="center" w:tblpY="371"/>
+              <w:tblOverlap w:val="never"/>
+              <w:tblW w:w="0" w:type="auto"/>
+              <w:tblLook w:val="04A0" w:firstRow="1" w:lastRow="0" w:firstColumn="1" w:lastColumn="0" w:noHBand="0" w:noVBand="1"/>
+            </w:tblPr>
+            <w:tblGrid>
+              <w:gridCol w:w="432"/>
+              <w:gridCol w:w="432"/>
+            </w:tblGrid>
+            <w:tr>
+              <w:trPr>
+                <w:trHeight w:val="432"/>
+              </w:trPr>
+              <w:tc>
+                <w:tcPr>
+                  <w:tcW w:w="432" w:type="dxa"/>
+                  <w:vAlign w:val="center"/>
+                </w:tcPr>
+                <w:p>
+                  <w:pPr>
+                    <w:jc w:val="center"/>
+                    <w:rPr>
+                      <w:sz w:val="28"/>
+                      <w:szCs w:val="28"/>
+                    </w:rPr>
+                  </w:pPr>
+                </w:p>
+              </w:tc>
+              <w:tc>
+                <w:tcPr>
+                  <w:tcW w:w="432" w:type="dxa"/>
+                  <w:vAlign w:val="center"/>
+                </w:tcPr>
+                <w:p>
+                  <w:pPr>
+                    <w:jc w:val="center"/>
+                    <w:rPr>
+                      <w:sz w:val="28"/>
+                      <w:szCs w:val="28"/>
+                    </w:rPr>
+                  </w:pPr>
+                </w:p>
+              </w:tc>
+            </w:tr>
+            <w:tr>
+              <w:trPr>
+                <w:trHeight w:val="432"/>
+              </w:trPr>
+              <w:tc>
+                <w:tcPr>
+                  <w:tcW w:w="432" w:type="dxa"/>
+                  <w:shd w:val="clear" w:color="auto" w:fill="E7E6E6" w:themeFill="background2"/>
+                  <w:vAlign w:val="center"/>
+                </w:tcPr>
+                <w:p>
+                  <w:pPr>
+                    <w:jc w:val="center"/>
+                    <w:rPr>
+                      <w:sz w:val="28"/>
+                      <w:szCs w:val="28"/>
+                    </w:rPr>
+                  </w:pPr>
+                </w:p>
+              </w:tc>
+              <w:tc>
+                <w:tcPr>
+                  <w:tcW w:w="432" w:type="dxa"/>
+                  <w:shd w:val="clear" w:color="auto" w:fill="E7E6E6" w:themeFill="background2"/>
+                  <w:vAlign w:val="center"/>
+                </w:tcPr>
+                <w:p>
+                  <w:pPr>
+                    <w:jc w:val="center"/>
+                    <w:rPr>
+                      <w:sz w:val="28"/>
+                      <w:szCs w:val="28"/>
+                    </w:rPr>
+                  </w:pPr>
+                </w:p>
+              </w:tc>
+            </w:tr>
+          </w:tbl>
+          <w:p>
+            <w:pPr>
+              <w:jc w:val="center"/>
+              <w:rPr>
+                <w:b/>
+                <w:bCs/>
+                <w:sz w:val="36"/>
+                <w:szCs w:val="36"/>
+              </w:rPr>
+            </w:pPr>
+          </w:p>
+          <w:p>
+            <w:pPr>
+              <w:jc w:val="center"/>
+              <w:rPr>
+                <w:b/>
+                <w:bCs/>
+                <w:sz w:val="36"/>
+                <w:szCs w:val="36"/>
+              </w:rPr>
+            </w:pPr>
+          </w:p>
+          <w:p>
+            <w:pPr>
+              <w:rPr>
+                <w:b/>
+                <w:bCs/>
+                <w:sz w:val="36"/>
+                <w:szCs w:val="36"/>
+              </w:rPr>
+            </w:pPr>
+          </w:p>
+        </w:tc>
+        <w:tc>
+          <w:tcPr>
+            <w:tcW w:w="1870" w:type="dxa"/>
+            <w:vAlign w:val="center"/>
+          </w:tcPr>
+          <w:p>
+            <w:pPr>
+              <w:jc w:val="center"/>
+              <w:rPr>
+                <w:sz w:val="28"/>
+                <w:szCs w:val="28"/>
+              </w:rPr>
+            </w:pPr>
+            <w:r>
+              <w:rPr>
+                <w:sz w:val="28"/>
+                <w:szCs w:val="28"/>
+              </w:rPr>
+              <w:t>2 * 2</w:t>
+            </w:r>
+          </w:p>
+        </w:tc>
+        <w:tc>
+          <w:tcPr>
+            <w:tcW w:w="1870" w:type="dxa"/>
+            <w:vAlign w:val="center"/>
+          </w:tcPr>
+          <w:p>
+            <w:pPr>
+              <w:jc w:val="center"/>
+              <w:rPr>
+                <w:sz w:val="28"/>
+                <w:szCs w:val="28"/>
+              </w:rPr>
+            </w:pPr>
+            <w:r>
+              <w:rPr>
+                <w:sz w:val="28"/>
+                <w:szCs w:val="28"/>
+              </w:rPr>
+              <w:t>(2, 15)</w:t>
+            </w:r>
+          </w:p>
+        </w:tc>
+        <w:tc>
+          <w:tcPr>
+            <w:tcW w:w="1870" w:type="dxa"/>
+            <w:vAlign w:val="center"/>
+          </w:tcPr>
+          <w:p>
+            <w:pPr>
+              <w:jc w:val="center"/>
+              <w:rPr>
+                <w:sz w:val="28"/>
+                <w:szCs w:val="28"/>
+              </w:rPr>
+            </w:pPr>
+            <w:r>
+              <w:rPr>
+                <w:sz w:val="28"/>
+                <w:szCs w:val="28"/>
+              </w:rPr>
+              <w:t>0.50</w:t>
+            </w:r>
+          </w:p>
+        </w:tc>
+      </w:tr>
+    </w:tbl>
+    <w:p>
+      <w:pPr>
+        <w:rPr>
+          <w:sz w:val="28"/>
+          <w:szCs w:val="28"/>
+        </w:rPr>
+      </w:pPr>
+    </w:p>
+    <w:p>
+      <w:pPr>
+        <w:rPr>
+          <w:sz w:val="28"/>
+          <w:szCs w:val="28"/>
+        </w:rPr>
+      </w:pPr>
+      <w:r>
+        <w:rPr>
+          <w:sz w:val="28"/>
+          <w:szCs w:val="28"/>
+        </w:rPr>
+        <w:br w:type="page"/>
+      </w:r>
+    </w:p>
+    <w:p>
+      <w:pPr>
+        <w:rPr>
+          <w:sz w:val="28"/>
+          <w:szCs w:val="28"/>
+        </w:rPr>
+      </w:pPr>
+    </w:p>
+    <w:p>
+      <w:pPr>
+        <w:pStyle w:val="ListParagraph"/>
+        <w:numPr>
+          <w:ilvl w:val="0"/>
+          <w:numId w:val="3"/>
+        </w:numPr>
+        <w:rPr>
+          <w:sz w:val="28"/>
+          <w:szCs w:val="28"/>
+        </w:rPr>
+      </w:pPr>
+      <w:r>
+        <w:rPr>
+          <w:sz w:val="28"/>
+          <w:szCs w:val="28"/>
+        </w:rPr>
+        <w:t>The combined strong classifier is equivalent to the cascade of 1, 3, 5 and 10 weak classifiers in this project, where:</w:t>
+      </w:r>
+    </w:p>
+    <w:p>
+      <w:pPr>
+        <w:rPr>
+          <w:sz w:val="28"/>
+          <w:szCs w:val="28"/>
+        </w:rPr>
+      </w:pPr>
+    </w:p>
+    <w:p>
+      <w:pPr>
+        <w:rPr>
+          <w:sz w:val="28"/>
+          <w:szCs w:val="28"/>
+        </w:rPr>
       </w:pPr>
     </w:p>
     <w:sectPr>
@@ -647,8 +3665,213 @@
       </w:rPr>
     </w:lvl>
   </w:abstractNum>
+  <w:abstractNum w:abstractNumId="1" w15:restartNumberingAfterBreak="0">
+    <w:nsid w:val="5EE37DBF"/>
+    <w:multiLevelType w:val="hybridMultilevel"/>
+    <w:tmpl w:val="C5CE1D38"/>
+    <w:lvl w:ilvl="0" w:tplc="04090005">
+      <w:start w:val="1"/>
+      <w:numFmt w:val="bullet"/>
+      <w:lvlText w:val=""/>
+      <w:lvlJc w:val="left"/>
+      <w:pPr>
+        <w:ind w:left="720" w:hanging="360"/>
+      </w:pPr>
+      <w:rPr>
+        <w:rFonts w:ascii="Wingdings" w:hAnsi="Wingdings" w:hint="default"/>
+      </w:rPr>
+    </w:lvl>
+    <w:lvl w:ilvl="1" w:tplc="04090003" w:tentative="1">
+      <w:start w:val="1"/>
+      <w:numFmt w:val="bullet"/>
+      <w:lvlText w:val="o"/>
+      <w:lvlJc w:val="left"/>
+      <w:pPr>
+        <w:ind w:left="1440" w:hanging="360"/>
+      </w:pPr>
+      <w:rPr>
+        <w:rFonts w:ascii="Courier New" w:hAnsi="Courier New" w:cs="Courier New" w:hint="default"/>
+      </w:rPr>
+    </w:lvl>
+    <w:lvl w:ilvl="2" w:tplc="04090005" w:tentative="1">
+      <w:start w:val="1"/>
+      <w:numFmt w:val="bullet"/>
+      <w:lvlText w:val=""/>
+      <w:lvlJc w:val="left"/>
+      <w:pPr>
+        <w:ind w:left="2160" w:hanging="360"/>
+      </w:pPr>
+      <w:rPr>
+        <w:rFonts w:ascii="Wingdings" w:hAnsi="Wingdings" w:hint="default"/>
+      </w:rPr>
+    </w:lvl>
+    <w:lvl w:ilvl="3" w:tplc="04090001" w:tentative="1">
+      <w:start w:val="1"/>
+      <w:numFmt w:val="bullet"/>
+      <w:lvlText w:val=""/>
+      <w:lvlJc w:val="left"/>
+      <w:pPr>
+        <w:ind w:left="2880" w:hanging="360"/>
+      </w:pPr>
+      <w:rPr>
+        <w:rFonts w:ascii="Symbol" w:hAnsi="Symbol" w:hint="default"/>
+      </w:rPr>
+    </w:lvl>
+    <w:lvl w:ilvl="4" w:tplc="04090003" w:tentative="1">
+      <w:start w:val="1"/>
+      <w:numFmt w:val="bullet"/>
+      <w:lvlText w:val="o"/>
+      <w:lvlJc w:val="left"/>
+      <w:pPr>
+        <w:ind w:left="3600" w:hanging="360"/>
+      </w:pPr>
+      <w:rPr>
+        <w:rFonts w:ascii="Courier New" w:hAnsi="Courier New" w:cs="Courier New" w:hint="default"/>
+      </w:rPr>
+    </w:lvl>
+    <w:lvl w:ilvl="5" w:tplc="04090005" w:tentative="1">
+      <w:start w:val="1"/>
+      <w:numFmt w:val="bullet"/>
+      <w:lvlText w:val=""/>
+      <w:lvlJc w:val="left"/>
+      <w:pPr>
+        <w:ind w:left="4320" w:hanging="360"/>
+      </w:pPr>
+      <w:rPr>
+        <w:rFonts w:ascii="Wingdings" w:hAnsi="Wingdings" w:hint="default"/>
+      </w:rPr>
+    </w:lvl>
+    <w:lvl w:ilvl="6" w:tplc="04090001" w:tentative="1">
+      <w:start w:val="1"/>
+      <w:numFmt w:val="bullet"/>
+      <w:lvlText w:val=""/>
+      <w:lvlJc w:val="left"/>
+      <w:pPr>
+        <w:ind w:left="5040" w:hanging="360"/>
+      </w:pPr>
+      <w:rPr>
+        <w:rFonts w:ascii="Symbol" w:hAnsi="Symbol" w:hint="default"/>
+      </w:rPr>
+    </w:lvl>
+    <w:lvl w:ilvl="7" w:tplc="04090003" w:tentative="1">
+      <w:start w:val="1"/>
+      <w:numFmt w:val="bullet"/>
+      <w:lvlText w:val="o"/>
+      <w:lvlJc w:val="left"/>
+      <w:pPr>
+        <w:ind w:left="5760" w:hanging="360"/>
+      </w:pPr>
+      <w:rPr>
+        <w:rFonts w:ascii="Courier New" w:hAnsi="Courier New" w:cs="Courier New" w:hint="default"/>
+      </w:rPr>
+    </w:lvl>
+    <w:lvl w:ilvl="8" w:tplc="04090005" w:tentative="1">
+      <w:start w:val="1"/>
+      <w:numFmt w:val="bullet"/>
+      <w:lvlText w:val=""/>
+      <w:lvlJc w:val="left"/>
+      <w:pPr>
+        <w:ind w:left="6480" w:hanging="360"/>
+      </w:pPr>
+      <w:rPr>
+        <w:rFonts w:ascii="Wingdings" w:hAnsi="Wingdings" w:hint="default"/>
+      </w:rPr>
+    </w:lvl>
+  </w:abstractNum>
+  <w:abstractNum w:abstractNumId="2" w15:restartNumberingAfterBreak="0">
+    <w:nsid w:val="62466CB7"/>
+    <w:multiLevelType w:val="hybridMultilevel"/>
+    <w:tmpl w:val="C8E826D0"/>
+    <w:lvl w:ilvl="0" w:tplc="0409000F">
+      <w:start w:val="1"/>
+      <w:numFmt w:val="decimal"/>
+      <w:lvlText w:val="%1."/>
+      <w:lvlJc w:val="left"/>
+      <w:pPr>
+        <w:ind w:left="360" w:hanging="360"/>
+      </w:pPr>
+    </w:lvl>
+    <w:lvl w:ilvl="1" w:tplc="04090019" w:tentative="1">
+      <w:start w:val="1"/>
+      <w:numFmt w:val="lowerLetter"/>
+      <w:lvlText w:val="%2."/>
+      <w:lvlJc w:val="left"/>
+      <w:pPr>
+        <w:ind w:left="1080" w:hanging="360"/>
+      </w:pPr>
+    </w:lvl>
+    <w:lvl w:ilvl="2" w:tplc="0409001B" w:tentative="1">
+      <w:start w:val="1"/>
+      <w:numFmt w:val="lowerRoman"/>
+      <w:lvlText w:val="%3."/>
+      <w:lvlJc w:val="right"/>
+      <w:pPr>
+        <w:ind w:left="1800" w:hanging="180"/>
+      </w:pPr>
+    </w:lvl>
+    <w:lvl w:ilvl="3" w:tplc="0409000F" w:tentative="1">
+      <w:start w:val="1"/>
+      <w:numFmt w:val="decimal"/>
+      <w:lvlText w:val="%4."/>
+      <w:lvlJc w:val="left"/>
+      <w:pPr>
+        <w:ind w:left="2520" w:hanging="360"/>
+      </w:pPr>
+    </w:lvl>
+    <w:lvl w:ilvl="4" w:tplc="04090019" w:tentative="1">
+      <w:start w:val="1"/>
+      <w:numFmt w:val="lowerLetter"/>
+      <w:lvlText w:val="%5."/>
+      <w:lvlJc w:val="left"/>
+      <w:pPr>
+        <w:ind w:left="3240" w:hanging="360"/>
+      </w:pPr>
+    </w:lvl>
+    <w:lvl w:ilvl="5" w:tplc="0409001B" w:tentative="1">
+      <w:start w:val="1"/>
+      <w:numFmt w:val="lowerRoman"/>
+      <w:lvlText w:val="%6."/>
+      <w:lvlJc w:val="right"/>
+      <w:pPr>
+        <w:ind w:left="3960" w:hanging="180"/>
+      </w:pPr>
+    </w:lvl>
+    <w:lvl w:ilvl="6" w:tplc="0409000F" w:tentative="1">
+      <w:start w:val="1"/>
+      <w:numFmt w:val="decimal"/>
+      <w:lvlText w:val="%7."/>
+      <w:lvlJc w:val="left"/>
+      <w:pPr>
+        <w:ind w:left="4680" w:hanging="360"/>
+      </w:pPr>
+    </w:lvl>
+    <w:lvl w:ilvl="7" w:tplc="04090019" w:tentative="1">
+      <w:start w:val="1"/>
+      <w:numFmt w:val="lowerLetter"/>
+      <w:lvlText w:val="%8."/>
+      <w:lvlJc w:val="left"/>
+      <w:pPr>
+        <w:ind w:left="5400" w:hanging="360"/>
+      </w:pPr>
+    </w:lvl>
+    <w:lvl w:ilvl="8" w:tplc="0409001B" w:tentative="1">
+      <w:start w:val="1"/>
+      <w:numFmt w:val="lowerRoman"/>
+      <w:lvlText w:val="%9."/>
+      <w:lvlJc w:val="right"/>
+      <w:pPr>
+        <w:ind w:left="6120" w:hanging="180"/>
+      </w:pPr>
+    </w:lvl>
+  </w:abstractNum>
   <w:num w:numId="1">
     <w:abstractNumId w:val="0"/>
+  </w:num>
+  <w:num w:numId="2">
+    <w:abstractNumId w:val="1"/>
+  </w:num>
+  <w:num w:numId="3">
+    <w:abstractNumId w:val="2"/>
   </w:num>
 </w:numbering>
 </file>
@@ -1172,6 +4395,58 @@
       <w:contextualSpacing/>
     </w:pPr>
   </w:style>
+  <w:style w:type="character" w:styleId="Hyperlink">
+    <w:name w:val="Hyperlink"/>
+    <w:basedOn w:val="DefaultParagraphFont"/>
+    <w:uiPriority w:val="99"/>
+    <w:unhideWhenUsed/>
+    <w:rsid w:val="00EE16A5"/>
+    <w:rPr>
+      <w:color w:val="0563C1" w:themeColor="hyperlink"/>
+      <w:u w:val="single"/>
+    </w:rPr>
+  </w:style>
+  <w:style w:type="character" w:styleId="UnresolvedMention">
+    <w:name w:val="Unresolved Mention"/>
+    <w:basedOn w:val="DefaultParagraphFont"/>
+    <w:uiPriority w:val="99"/>
+    <w:semiHidden/>
+    <w:unhideWhenUsed/>
+    <w:rsid w:val="00EE16A5"/>
+    <w:rPr>
+      <w:color w:val="605E5C"/>
+      <w:shd w:val="clear" w:color="auto" w:fill="E1DFDD"/>
+    </w:rPr>
+  </w:style>
+  <w:style w:type="character" w:styleId="PlaceholderText">
+    <w:name w:val="Placeholder Text"/>
+    <w:basedOn w:val="DefaultParagraphFont"/>
+    <w:uiPriority w:val="99"/>
+    <w:semiHidden/>
+    <w:rsid w:val="004635CB"/>
+    <w:rPr>
+      <w:color w:val="808080"/>
+    </w:rPr>
+  </w:style>
+  <w:style w:type="table" w:styleId="TableGrid">
+    <w:name w:val="Table Grid"/>
+    <w:basedOn w:val="TableNormal"/>
+    <w:uiPriority w:val="39"/>
+    <w:rsid w:val="00AF555B"/>
+    <w:pPr>
+      <w:spacing w:after="0" w:line="240" w:lineRule="auto"/>
+    </w:pPr>
+    <w:tblPr>
+      <w:tblBorders>
+        <w:top w:val="single" w:sz="4" w:space="0" w:color="auto"/>
+        <w:left w:val="single" w:sz="4" w:space="0" w:color="auto"/>
+        <w:bottom w:val="single" w:sz="4" w:space="0" w:color="auto"/>
+        <w:right w:val="single" w:sz="4" w:space="0" w:color="auto"/>
+        <w:insideH w:val="single" w:sz="4" w:space="0" w:color="auto"/>
+        <w:insideV w:val="single" w:sz="4" w:space="0" w:color="auto"/>
+      </w:tblBorders>
+    </w:tblPr>
+  </w:style>
 </w:styles>
 </file>
 
@@ -1468,4 +4743,16 @@
     </a:ext>
   </a:extLst>
 </a:theme>
+</file>
+
+<file path=customXml/item1.xml><?xml version="1.0" encoding="utf-8"?>
+<b:Sources xmlns:b="http://schemas.openxmlformats.org/officeDocument/2006/bibliography" xmlns="http://schemas.openxmlformats.org/officeDocument/2006/bibliography" SelectedStyle="\APASixthEditionOfficeOnline.xsl" StyleName="APA" Version="6"/>
+</file>
+
+<file path=customXml/itemProps1.xml><?xml version="1.0" encoding="utf-8"?>
+<ds:datastoreItem xmlns:ds="http://schemas.openxmlformats.org/officeDocument/2006/customXml" ds:itemID="{806D046E-1EA8-44EA-A27E-BA192BB89D5F}">
+  <ds:schemaRefs>
+    <ds:schemaRef ds:uri="http://schemas.openxmlformats.org/officeDocument/2006/bibliography"/>
+  </ds:schemaRefs>
+</ds:datastoreItem>
 </file>
</xml_diff>